<commit_message>
removed bad files, updated research proposal
</commit_message>
<xml_diff>
--- a/docs/mcmcmc research proposal.docx
+++ b/docs/mcmcmc research proposal.docx
@@ -4,6 +4,30 @@
   <w:body>
     <w:p>
       <w:pPr>
+        <w:rPr>
+          <w:rFonts w:ascii="Tahoma" w:hAnsi="Tahoma" w:cs="Tahoma"/>
+          <w:b/>
+          <w:bCs/>
+          <w:u w:val="single"/>
+        </w:rPr>
+      </w:pPr>
+      <w:r>
+        <w:rPr>
+          <w:rFonts w:ascii="Tahoma" w:hAnsi="Tahoma" w:cs="Tahoma"/>
+          <w:b/>
+          <w:bCs/>
+          <w:u w:val="single"/>
+        </w:rPr>
+        <w:t xml:space="preserve">Intro – </w:t>
+      </w:r>
+    </w:p>
+    <w:p>
+      <w:pPr>
+        <w:pStyle w:val="ListParagraph"/>
+        <w:numPr>
+          <w:ilvl w:val="0"/>
+          <w:numId w:val="2"/>
+        </w:numPr>
         <w:tabs>
           <w:tab w:val="left" w:pos="916"/>
           <w:tab w:val="left" w:pos="1832"/>
@@ -24,29 +48,34 @@
         </w:tabs>
         <w:spacing w:after="0" w:line="240" w:lineRule="auto"/>
         <w:rPr>
-          <w:rFonts w:ascii="Courier New" w:eastAsia="Times New Roman" w:hAnsi="Courier New" w:cs="Courier New"/>
+          <w:rFonts w:ascii="Tahoma" w:eastAsia="Times New Roman" w:hAnsi="Tahoma" w:cs="Tahoma"/>
+        </w:rPr>
+      </w:pPr>
+      <w:r>
+        <w:rPr>
+          <w:rFonts w:ascii="Tahoma" w:eastAsia="Times New Roman" w:hAnsi="Tahoma" w:cs="Tahoma"/>
           <w:color w:val="000000"/>
-          <w:sz w:val="20"/>
-          <w:szCs w:val="20"/>
-        </w:rPr>
-      </w:pPr>
-      <w:r>
-        <w:rPr>
-          <w:rFonts w:ascii="Courier New" w:eastAsia="Times New Roman" w:hAnsi="Courier New" w:cs="Courier New"/>
+        </w:rPr>
+        <w:t xml:space="preserve">explanation about </w:t>
+      </w:r>
+      <w:r>
+        <w:rPr>
+          <w:rFonts w:ascii="Tahoma" w:eastAsia="Times New Roman" w:hAnsi="Tahoma" w:cs="Tahoma"/>
           <w:color w:val="000000"/>
-          <w:sz w:val="20"/>
-          <w:szCs w:val="20"/>
-        </w:rPr>
-        <w:t xml:space="preserve">Intro – </w:t>
-      </w:r>
-    </w:p>
-    <w:p>
-      <w:pPr>
-        <w:pStyle w:val="ListParagraph"/>
-        <w:numPr>
-          <w:ilvl w:val="0"/>
-          <w:numId w:val="2"/>
-        </w:numPr>
+          <w:u w:val="single"/>
+        </w:rPr>
+        <w:t>Gphocs</w:t>
+      </w:r>
+      <w:r>
+        <w:rPr>
+          <w:rFonts w:ascii="Tahoma" w:eastAsia="Times New Roman" w:hAnsi="Tahoma" w:cs="Tahoma"/>
+          <w:color w:val="000000"/>
+        </w:rPr>
+        <w:t xml:space="preserve"> purpose and implementation</w:t>
+      </w:r>
+    </w:p>
+    <w:p>
+      <w:pPr>
         <w:tabs>
           <w:tab w:val="left" w:pos="916"/>
           <w:tab w:val="left" w:pos="1832"/>
@@ -67,44 +96,17 @@
         </w:tabs>
         <w:spacing w:after="0" w:line="240" w:lineRule="auto"/>
         <w:rPr>
-          <w:rFonts w:ascii="Courier New" w:eastAsia="Times New Roman" w:hAnsi="Courier New" w:cs="Courier New"/>
-          <w:sz w:val="20"/>
-          <w:szCs w:val="20"/>
-        </w:rPr>
-      </w:pPr>
-      <w:r>
-        <w:rPr>
-          <w:rFonts w:ascii="Courier New" w:eastAsia="Times New Roman" w:hAnsi="Courier New" w:cs="Courier New"/>
-          <w:color w:val="000000"/>
-          <w:sz w:val="20"/>
-          <w:szCs w:val="20"/>
-        </w:rPr>
-        <w:t xml:space="preserve">explanation about </w:t>
-      </w:r>
-      <w:proofErr w:type="spellStart"/>
-      <w:r>
-        <w:rPr>
-          <w:rFonts w:ascii="Courier New" w:eastAsia="Times New Roman" w:hAnsi="Courier New" w:cs="Courier New"/>
-          <w:color w:val="000000"/>
-          <w:sz w:val="20"/>
-          <w:szCs w:val="20"/>
-          <w:u w:val="single"/>
-        </w:rPr>
-        <w:t>Gphocs</w:t>
-      </w:r>
-      <w:proofErr w:type="spellEnd"/>
-      <w:r>
-        <w:rPr>
-          <w:rFonts w:ascii="Courier New" w:eastAsia="Times New Roman" w:hAnsi="Courier New" w:cs="Courier New"/>
-          <w:color w:val="000000"/>
-          <w:sz w:val="20"/>
-          <w:szCs w:val="20"/>
-        </w:rPr>
-        <w:t xml:space="preserve"> purpose and implementation</w:t>
-      </w:r>
-    </w:p>
-    <w:p>
-      <w:pPr>
+          <w:rFonts w:ascii="Tahoma" w:eastAsia="Times New Roman" w:hAnsi="Tahoma" w:cs="Tahoma"/>
+        </w:rPr>
+      </w:pPr>
+    </w:p>
+    <w:p>
+      <w:pPr>
+        <w:pStyle w:val="ListParagraph"/>
+        <w:numPr>
+          <w:ilvl w:val="0"/>
+          <w:numId w:val="1"/>
+        </w:numPr>
         <w:tabs>
           <w:tab w:val="left" w:pos="916"/>
           <w:tab w:val="left" w:pos="1832"/>
@@ -125,17 +127,22 @@
         </w:tabs>
         <w:spacing w:after="0" w:line="240" w:lineRule="auto"/>
         <w:rPr>
-          <w:rFonts w:ascii="Courier New" w:eastAsia="Times New Roman" w:hAnsi="Courier New" w:cs="Courier New"/>
-          <w:sz w:val="20"/>
-          <w:szCs w:val="20"/>
-        </w:rPr>
-      </w:pPr>
-    </w:p>
-    <w:p>
-      <w:pPr>
-        <w:pStyle w:val="ListParagraph"/>
-        <w:numPr>
-          <w:ilvl w:val="0"/>
+          <w:rFonts w:ascii="Tahoma" w:eastAsia="Times New Roman" w:hAnsi="Tahoma" w:cs="Tahoma"/>
+        </w:rPr>
+      </w:pPr>
+      <w:r>
+        <w:rPr>
+          <w:rFonts w:ascii="Tahoma" w:eastAsia="Times New Roman" w:hAnsi="Tahoma" w:cs="Tahoma"/>
+          <w:color w:val="000000"/>
+        </w:rPr>
+        <w:t xml:space="preserve">motivation – </w:t>
+      </w:r>
+    </w:p>
+    <w:p>
+      <w:pPr>
+        <w:pStyle w:val="ListParagraph"/>
+        <w:numPr>
+          <w:ilvl w:val="1"/>
           <w:numId w:val="1"/>
         </w:numPr>
         <w:tabs>
@@ -158,28 +165,26 @@
         </w:tabs>
         <w:spacing w:after="0" w:line="240" w:lineRule="auto"/>
         <w:rPr>
-          <w:rFonts w:ascii="Courier New" w:eastAsia="Times New Roman" w:hAnsi="Courier New" w:cs="Courier New"/>
-          <w:sz w:val="20"/>
-          <w:szCs w:val="20"/>
-        </w:rPr>
-      </w:pPr>
-      <w:r>
-        <w:rPr>
-          <w:rFonts w:ascii="Courier New" w:eastAsia="Times New Roman" w:hAnsi="Courier New" w:cs="Courier New"/>
+          <w:rFonts w:ascii="Tahoma" w:eastAsia="Times New Roman" w:hAnsi="Tahoma" w:cs="Tahoma"/>
+        </w:rPr>
+      </w:pPr>
+      <w:r>
+        <w:rPr>
+          <w:rFonts w:ascii="Tahoma" w:eastAsia="Times New Roman" w:hAnsi="Tahoma" w:cs="Tahoma"/>
           <w:color w:val="000000"/>
-          <w:sz w:val="20"/>
-          <w:szCs w:val="20"/>
-        </w:rPr>
-        <w:t xml:space="preserve">motivation – </w:t>
-      </w:r>
-    </w:p>
-    <w:p>
-      <w:pPr>
-        <w:pStyle w:val="ListParagraph"/>
-        <w:numPr>
-          <w:ilvl w:val="1"/>
-          <w:numId w:val="1"/>
-        </w:numPr>
+        </w:rPr>
+        <w:t>Talk</w:t>
+      </w:r>
+      <w:r>
+        <w:rPr>
+          <w:rFonts w:ascii="Tahoma" w:eastAsia="Times New Roman" w:hAnsi="Tahoma" w:cs="Tahoma"/>
+          <w:color w:val="000000"/>
+        </w:rPr>
+        <w:t xml:space="preserve"> about the model compare problem (example birds). </w:t>
+      </w:r>
+    </w:p>
+    <w:p>
+      <w:pPr>
         <w:tabs>
           <w:tab w:val="left" w:pos="916"/>
           <w:tab w:val="left" w:pos="1832"/>
@@ -200,34 +205,18 @@
         </w:tabs>
         <w:spacing w:after="0" w:line="240" w:lineRule="auto"/>
         <w:rPr>
-          <w:rFonts w:ascii="Courier New" w:eastAsia="Times New Roman" w:hAnsi="Courier New" w:cs="Courier New"/>
-          <w:sz w:val="20"/>
-          <w:szCs w:val="20"/>
-        </w:rPr>
-      </w:pPr>
-      <w:proofErr w:type="gramStart"/>
-      <w:r>
-        <w:rPr>
-          <w:rFonts w:ascii="Courier New" w:eastAsia="Times New Roman" w:hAnsi="Courier New" w:cs="Courier New"/>
+          <w:rFonts w:ascii="Tahoma" w:eastAsia="Times New Roman" w:hAnsi="Tahoma" w:cs="Tahoma"/>
           <w:color w:val="000000"/>
-          <w:sz w:val="20"/>
-          <w:szCs w:val="20"/>
-        </w:rPr>
-        <w:t>talk</w:t>
-      </w:r>
-      <w:proofErr w:type="gramEnd"/>
-      <w:r>
-        <w:rPr>
-          <w:rFonts w:ascii="Courier New" w:eastAsia="Times New Roman" w:hAnsi="Courier New" w:cs="Courier New"/>
-          <w:color w:val="000000"/>
-          <w:sz w:val="20"/>
-          <w:szCs w:val="20"/>
-        </w:rPr>
-        <w:t xml:space="preserve"> about the model compare problem (example birds). </w:t>
-      </w:r>
-    </w:p>
-    <w:p>
-      <w:pPr>
+        </w:rPr>
+      </w:pPr>
+    </w:p>
+    <w:p>
+      <w:pPr>
+        <w:pStyle w:val="ListParagraph"/>
+        <w:numPr>
+          <w:ilvl w:val="0"/>
+          <w:numId w:val="1"/>
+        </w:numPr>
         <w:tabs>
           <w:tab w:val="left" w:pos="916"/>
           <w:tab w:val="left" w:pos="1832"/>
@@ -248,20 +237,19 @@
         </w:tabs>
         <w:spacing w:after="0" w:line="240" w:lineRule="auto"/>
         <w:rPr>
-          <w:rFonts w:ascii="Courier New" w:eastAsia="Times New Roman" w:hAnsi="Courier New" w:cs="Courier New"/>
+          <w:rFonts w:ascii="Tahoma" w:eastAsia="Times New Roman" w:hAnsi="Tahoma" w:cs="Tahoma"/>
+        </w:rPr>
+      </w:pPr>
+      <w:r>
+        <w:rPr>
+          <w:rFonts w:ascii="Tahoma" w:eastAsia="Times New Roman" w:hAnsi="Tahoma" w:cs="Tahoma"/>
           <w:color w:val="000000"/>
-          <w:sz w:val="20"/>
-          <w:szCs w:val="20"/>
-        </w:rPr>
-      </w:pPr>
-    </w:p>
-    <w:p>
-      <w:pPr>
-        <w:pStyle w:val="ListParagraph"/>
-        <w:numPr>
-          <w:ilvl w:val="0"/>
-          <w:numId w:val="1"/>
-        </w:numPr>
+        </w:rPr>
+        <w:t>Previous approaches and disadvantages</w:t>
+      </w:r>
+    </w:p>
+    <w:p>
+      <w:pPr>
         <w:tabs>
           <w:tab w:val="left" w:pos="916"/>
           <w:tab w:val="left" w:pos="1832"/>
@@ -282,23 +270,18 @@
         </w:tabs>
         <w:spacing w:after="0" w:line="240" w:lineRule="auto"/>
         <w:rPr>
-          <w:rFonts w:ascii="Courier New" w:eastAsia="Times New Roman" w:hAnsi="Courier New" w:cs="Courier New"/>
-          <w:sz w:val="20"/>
-          <w:szCs w:val="20"/>
-        </w:rPr>
-      </w:pPr>
-      <w:r>
-        <w:rPr>
-          <w:rFonts w:ascii="Courier New" w:eastAsia="Times New Roman" w:hAnsi="Courier New" w:cs="Courier New"/>
-          <w:color w:val="000000"/>
-          <w:sz w:val="20"/>
-          <w:szCs w:val="20"/>
-        </w:rPr>
-        <w:t>Previous approaches and disadvantages</w:t>
-      </w:r>
-    </w:p>
-    <w:p>
-      <w:pPr>
+          <w:rFonts w:ascii="Tahoma" w:eastAsia="Times New Roman" w:hAnsi="Tahoma" w:cs="Tahoma"/>
+          <w:color w:val="0000CC"/>
+        </w:rPr>
+      </w:pPr>
+    </w:p>
+    <w:p>
+      <w:pPr>
+        <w:pStyle w:val="ListParagraph"/>
+        <w:numPr>
+          <w:ilvl w:val="1"/>
+          <w:numId w:val="1"/>
+        </w:numPr>
         <w:tabs>
           <w:tab w:val="left" w:pos="916"/>
           <w:tab w:val="left" w:pos="1832"/>
@@ -319,18 +302,22 @@
         </w:tabs>
         <w:spacing w:after="0" w:line="240" w:lineRule="auto"/>
         <w:rPr>
-          <w:rFonts w:ascii="Courier New" w:eastAsia="Times New Roman" w:hAnsi="Courier New" w:cs="Courier New"/>
-          <w:color w:val="0000CC"/>
-          <w:sz w:val="20"/>
-          <w:szCs w:val="20"/>
-        </w:rPr>
-      </w:pPr>
-    </w:p>
-    <w:p>
-      <w:pPr>
-        <w:pStyle w:val="ListParagraph"/>
-        <w:numPr>
-          <w:ilvl w:val="1"/>
+          <w:rFonts w:ascii="Tahoma" w:eastAsia="Times New Roman" w:hAnsi="Tahoma" w:cs="Tahoma"/>
+        </w:rPr>
+      </w:pPr>
+      <w:r>
+        <w:rPr>
+          <w:rFonts w:ascii="Tahoma" w:eastAsia="Times New Roman" w:hAnsi="Tahoma" w:cs="Tahoma"/>
+          <w:color w:val="000000"/>
+        </w:rPr>
+        <w:t>harmonic mean</w:t>
+      </w:r>
+    </w:p>
+    <w:p>
+      <w:pPr>
+        <w:pStyle w:val="ListParagraph"/>
+        <w:numPr>
+          <w:ilvl w:val="2"/>
           <w:numId w:val="1"/>
         </w:numPr>
         <w:tabs>
@@ -353,26 +340,22 @@
         </w:tabs>
         <w:spacing w:after="0" w:line="240" w:lineRule="auto"/>
         <w:rPr>
-          <w:rFonts w:ascii="Courier New" w:eastAsia="Times New Roman" w:hAnsi="Courier New" w:cs="Courier New"/>
-          <w:sz w:val="20"/>
-          <w:szCs w:val="20"/>
-        </w:rPr>
-      </w:pPr>
-      <w:r>
-        <w:rPr>
-          <w:rFonts w:ascii="Courier New" w:eastAsia="Times New Roman" w:hAnsi="Courier New" w:cs="Courier New"/>
+          <w:rFonts w:ascii="Tahoma" w:eastAsia="Times New Roman" w:hAnsi="Tahoma" w:cs="Tahoma"/>
+        </w:rPr>
+      </w:pPr>
+      <w:r>
+        <w:rPr>
+          <w:rFonts w:ascii="Tahoma" w:eastAsia="Times New Roman" w:hAnsi="Tahoma" w:cs="Tahoma"/>
           <w:color w:val="000000"/>
-          <w:sz w:val="20"/>
-          <w:szCs w:val="20"/>
-        </w:rPr>
-        <w:t>harmonic mean</w:t>
-      </w:r>
-    </w:p>
-    <w:p>
-      <w:pPr>
-        <w:pStyle w:val="ListParagraph"/>
-        <w:numPr>
-          <w:ilvl w:val="2"/>
+        </w:rPr>
+        <w:t>Issues with harmonic mean</w:t>
+      </w:r>
+    </w:p>
+    <w:p>
+      <w:pPr>
+        <w:pStyle w:val="ListParagraph"/>
+        <w:numPr>
+          <w:ilvl w:val="1"/>
           <w:numId w:val="1"/>
         </w:numPr>
         <w:tabs>
@@ -395,28 +378,19 @@
         </w:tabs>
         <w:spacing w:after="0" w:line="240" w:lineRule="auto"/>
         <w:rPr>
-          <w:rFonts w:ascii="Courier New" w:eastAsia="Times New Roman" w:hAnsi="Courier New" w:cs="Courier New"/>
-          <w:sz w:val="20"/>
-          <w:szCs w:val="20"/>
-        </w:rPr>
-      </w:pPr>
-      <w:r>
-        <w:rPr>
-          <w:rFonts w:ascii="Courier New" w:eastAsia="Times New Roman" w:hAnsi="Courier New" w:cs="Courier New"/>
+          <w:rFonts w:ascii="Tahoma" w:eastAsia="Times New Roman" w:hAnsi="Tahoma" w:cs="Tahoma"/>
+        </w:rPr>
+      </w:pPr>
+      <w:r>
+        <w:rPr>
+          <w:rFonts w:ascii="Tahoma" w:eastAsia="Times New Roman" w:hAnsi="Tahoma" w:cs="Tahoma"/>
           <w:color w:val="000000"/>
-          <w:sz w:val="20"/>
-          <w:szCs w:val="20"/>
-        </w:rPr>
-        <w:t>Issues with harmonic mean</w:t>
-      </w:r>
-    </w:p>
-    <w:p>
-      <w:pPr>
-        <w:pStyle w:val="ListParagraph"/>
-        <w:numPr>
-          <w:ilvl w:val="1"/>
-          <w:numId w:val="1"/>
-        </w:numPr>
+        </w:rPr>
+        <w:t>Other standard methods</w:t>
+      </w:r>
+    </w:p>
+    <w:p>
+      <w:pPr>
         <w:tabs>
           <w:tab w:val="left" w:pos="916"/>
           <w:tab w:val="left" w:pos="1832"/>
@@ -437,20 +411,9 @@
         </w:tabs>
         <w:spacing w:after="0" w:line="240" w:lineRule="auto"/>
         <w:rPr>
-          <w:rFonts w:ascii="Courier New" w:eastAsia="Times New Roman" w:hAnsi="Courier New" w:cs="Courier New"/>
-          <w:sz w:val="20"/>
-          <w:szCs w:val="20"/>
-        </w:rPr>
-      </w:pPr>
-      <w:r>
-        <w:rPr>
-          <w:rFonts w:ascii="Courier New" w:eastAsia="Times New Roman" w:hAnsi="Courier New" w:cs="Courier New"/>
-          <w:color w:val="000000"/>
-          <w:sz w:val="20"/>
-          <w:szCs w:val="20"/>
-        </w:rPr>
-        <w:t>Other standard methods</w:t>
-      </w:r>
+          <w:rFonts w:ascii="Tahoma" w:eastAsia="Times New Roman" w:hAnsi="Tahoma" w:cs="Tahoma"/>
+        </w:rPr>
+      </w:pPr>
     </w:p>
     <w:p>
       <w:pPr>
@@ -474,14 +437,36 @@
         </w:tabs>
         <w:spacing w:after="0" w:line="240" w:lineRule="auto"/>
         <w:rPr>
-          <w:rFonts w:ascii="Courier New" w:eastAsia="Times New Roman" w:hAnsi="Courier New" w:cs="Courier New"/>
-          <w:sz w:val="20"/>
-          <w:szCs w:val="20"/>
-        </w:rPr>
-      </w:pPr>
-    </w:p>
-    <w:p>
-      <w:pPr>
+          <w:rFonts w:ascii="Tahoma" w:eastAsia="Times New Roman" w:hAnsi="Tahoma" w:cs="Tahoma"/>
+        </w:rPr>
+      </w:pPr>
+    </w:p>
+    <w:p>
+      <w:pPr>
+        <w:rPr>
+          <w:rFonts w:ascii="Tahoma" w:hAnsi="Tahoma" w:cs="Tahoma"/>
+          <w:b/>
+          <w:bCs/>
+          <w:u w:val="single"/>
+        </w:rPr>
+      </w:pPr>
+      <w:r>
+        <w:rPr>
+          <w:rFonts w:ascii="Tahoma" w:hAnsi="Tahoma" w:cs="Tahoma"/>
+          <w:b/>
+          <w:bCs/>
+          <w:u w:val="single"/>
+        </w:rPr>
+        <w:t xml:space="preserve">Theory – </w:t>
+      </w:r>
+    </w:p>
+    <w:p>
+      <w:pPr>
+        <w:pStyle w:val="ListParagraph"/>
+        <w:numPr>
+          <w:ilvl w:val="0"/>
+          <w:numId w:val="1"/>
+        </w:numPr>
         <w:tabs>
           <w:tab w:val="left" w:pos="916"/>
           <w:tab w:val="left" w:pos="1832"/>
@@ -502,14 +487,27 @@
         </w:tabs>
         <w:spacing w:after="0" w:line="240" w:lineRule="auto"/>
         <w:rPr>
-          <w:rFonts w:ascii="Courier New" w:eastAsia="Times New Roman" w:hAnsi="Courier New" w:cs="Courier New"/>
-          <w:sz w:val="20"/>
-          <w:szCs w:val="20"/>
-        </w:rPr>
-      </w:pPr>
-    </w:p>
-    <w:p>
-      <w:pPr>
+          <w:rFonts w:ascii="Tahoma" w:eastAsia="Times New Roman" w:hAnsi="Tahoma" w:cs="Tahoma"/>
+          <w:b/>
+          <w:bCs/>
+        </w:rPr>
+      </w:pPr>
+      <w:r>
+        <w:rPr>
+          <w:rFonts w:ascii="Tahoma" w:eastAsia="Times New Roman" w:hAnsi="Tahoma" w:cs="Tahoma"/>
+          <w:b/>
+          <w:bCs/>
+        </w:rPr>
+        <w:t>The model comparison problem</w:t>
+      </w:r>
+    </w:p>
+    <w:p>
+      <w:pPr>
+        <w:pStyle w:val="ListParagraph"/>
+        <w:numPr>
+          <w:ilvl w:val="1"/>
+          <w:numId w:val="1"/>
+        </w:numPr>
         <w:tabs>
           <w:tab w:val="left" w:pos="916"/>
           <w:tab w:val="left" w:pos="1832"/>
@@ -530,43 +528,19 @@
         </w:tabs>
         <w:spacing w:after="0" w:line="240" w:lineRule="auto"/>
         <w:rPr>
-          <w:rFonts w:ascii="Courier New" w:eastAsia="Times New Roman" w:hAnsi="Courier New" w:cs="Courier New"/>
-          <w:sz w:val="20"/>
-          <w:szCs w:val="20"/>
-        </w:rPr>
-      </w:pPr>
-      <w:proofErr w:type="gramStart"/>
-      <w:r>
-        <w:rPr>
-          <w:rFonts w:ascii="Courier New" w:eastAsia="Times New Roman" w:hAnsi="Courier New" w:cs="Courier New"/>
-          <w:color w:val="000000"/>
-          <w:sz w:val="20"/>
-          <w:szCs w:val="20"/>
-        </w:rPr>
-        <w:t>explana</w:t>
-      </w:r>
-      <w:r>
-        <w:rPr>
-          <w:rFonts w:ascii="Courier New" w:eastAsia="Times New Roman" w:hAnsi="Courier New" w:cs="Courier New"/>
-          <w:color w:val="000000"/>
-          <w:sz w:val="20"/>
-          <w:szCs w:val="20"/>
-        </w:rPr>
-        <w:t>tion</w:t>
-      </w:r>
-      <w:proofErr w:type="gramEnd"/>
-      <w:r>
-        <w:rPr>
-          <w:rFonts w:ascii="Courier New" w:eastAsia="Times New Roman" w:hAnsi="Courier New" w:cs="Courier New"/>
-          <w:color w:val="000000"/>
-          <w:sz w:val="20"/>
-          <w:szCs w:val="20"/>
-        </w:rPr>
-        <w:t xml:space="preserve"> of Relative Bayes factors</w:t>
-      </w:r>
-    </w:p>
-    <w:p>
-      <w:pPr>
+          <w:rFonts w:ascii="Tahoma" w:eastAsia="Times New Roman" w:hAnsi="Tahoma" w:cs="Tahoma"/>
+        </w:rPr>
+      </w:pPr>
+      <w:r>
+        <w:rPr>
+          <w:rFonts w:ascii="Tahoma" w:eastAsia="Times New Roman" w:hAnsi="Tahoma" w:cs="Tahoma"/>
+        </w:rPr>
+        <w:t>The problem we are trying to solve is:</w:t>
+      </w:r>
+    </w:p>
+    <w:p>
+      <w:pPr>
+        <w:pStyle w:val="ListParagraph"/>
         <w:tabs>
           <w:tab w:val="left" w:pos="916"/>
           <w:tab w:val="left" w:pos="1832"/>
@@ -586,15 +560,33 @@
           <w:tab w:val="left" w:pos="14656"/>
         </w:tabs>
         <w:spacing w:after="0" w:line="240" w:lineRule="auto"/>
-        <w:rPr>
-          <w:rFonts w:ascii="Courier New" w:eastAsia="Times New Roman" w:hAnsi="Courier New" w:cs="Courier New"/>
-          <w:sz w:val="20"/>
-          <w:szCs w:val="20"/>
-        </w:rPr>
-      </w:pPr>
-    </w:p>
-    <w:p>
-      <w:pPr>
+        <w:ind w:left="1440"/>
+        <w:rPr>
+          <w:rFonts w:ascii="Tahoma" w:eastAsia="Times New Roman" w:hAnsi="Tahoma" w:cs="Tahoma"/>
+        </w:rPr>
+      </w:pPr>
+      <w:r>
+        <w:rPr>
+          <w:rFonts w:ascii="Tahoma" w:eastAsia="Times New Roman" w:hAnsi="Tahoma" w:cs="Tahoma"/>
+        </w:rPr>
+        <w:t xml:space="preserve">Given two demographic population models of a species, which </w:t>
+      </w:r>
+      <w:r>
+        <w:rPr>
+          <w:rFonts w:ascii="Tahoma" w:eastAsia="Times New Roman" w:hAnsi="Tahoma" w:cs="Tahoma"/>
+        </w:rPr>
+        <w:t xml:space="preserve">better </w:t>
+      </w:r>
+      <w:r>
+        <w:rPr>
+          <w:rFonts w:ascii="Tahoma" w:eastAsia="Times New Roman" w:hAnsi="Tahoma" w:cs="Tahoma"/>
+        </w:rPr>
+        <w:t xml:space="preserve">fits the Data? </w:t>
+      </w:r>
+    </w:p>
+    <w:p>
+      <w:pPr>
+        <w:pStyle w:val="ListParagraph"/>
         <w:tabs>
           <w:tab w:val="left" w:pos="916"/>
           <w:tab w:val="left" w:pos="1832"/>
@@ -614,80 +606,21 @@
           <w:tab w:val="left" w:pos="14656"/>
         </w:tabs>
         <w:spacing w:after="0" w:line="240" w:lineRule="auto"/>
-        <w:rPr>
-          <w:rFonts w:ascii="Courier New" w:eastAsia="Times New Roman" w:hAnsi="Courier New" w:cs="Courier New"/>
-          <w:sz w:val="20"/>
-          <w:szCs w:val="20"/>
-        </w:rPr>
-      </w:pPr>
-    </w:p>
-    <w:p>
-      <w:pPr>
-        <w:rPr>
-          <w:rFonts w:ascii="Times New Roman" w:eastAsia="Times New Roman" w:hAnsi="Times New Roman" w:cs="Times New Roman"/>
-          <w:color w:val="000000"/>
-          <w:sz w:val="24"/>
-          <w:szCs w:val="24"/>
-        </w:rPr>
-      </w:pPr>
-      <w:proofErr w:type="gramStart"/>
-      <w:r>
-        <w:rPr>
-          <w:rFonts w:ascii="Times New Roman" w:eastAsia="Times New Roman" w:hAnsi="Times New Roman" w:cs="Times New Roman"/>
-          <w:color w:val="000000"/>
-          <w:sz w:val="24"/>
-          <w:szCs w:val="24"/>
-        </w:rPr>
-        <w:t>current</w:t>
-      </w:r>
-      <w:proofErr w:type="gramEnd"/>
-      <w:r>
-        <w:rPr>
-          <w:rFonts w:ascii="Times New Roman" w:eastAsia="Times New Roman" w:hAnsi="Times New Roman" w:cs="Times New Roman"/>
-          <w:color w:val="000000"/>
-          <w:sz w:val="24"/>
-          <w:szCs w:val="24"/>
-        </w:rPr>
-        <w:t xml:space="preserve"> work – </w:t>
-      </w:r>
-    </w:p>
-    <w:p>
-      <w:pPr>
-        <w:pStyle w:val="ListParagraph"/>
-        <w:numPr>
-          <w:ilvl w:val="0"/>
-          <w:numId w:val="1"/>
-        </w:numPr>
-      </w:pPr>
-      <w:proofErr w:type="gramStart"/>
-      <w:r>
-        <w:t>simulation</w:t>
-      </w:r>
-      <w:proofErr w:type="gramEnd"/>
-      <w:r>
-        <w:t xml:space="preserve"> M1, M0. Runn</w:t>
-      </w:r>
-      <w:bookmarkStart w:id="0" w:name="_GoBack"/>
-      <w:bookmarkEnd w:id="0"/>
-      <w:r>
-        <w:t xml:space="preserve">ing GPHOCS. Running </w:t>
-      </w:r>
-      <w:proofErr w:type="spellStart"/>
-      <w:r>
-        <w:t>modelcompare</w:t>
-      </w:r>
-      <w:proofErr w:type="spellEnd"/>
-      <w:r>
-        <w:t xml:space="preserve"> and validating results</w:t>
-      </w:r>
-    </w:p>
-    <w:p>
-      <w:pPr>
-        <w:pStyle w:val="ListParagraph"/>
-        <w:numPr>
-          <w:ilvl w:val="0"/>
-          <w:numId w:val="1"/>
-        </w:numPr>
+        <w:ind w:left="1440"/>
+        <w:rPr>
+          <w:rFonts w:ascii="Tahoma" w:eastAsia="Times New Roman" w:hAnsi="Tahoma" w:cs="Tahoma"/>
+          <w:rtl/>
+        </w:rPr>
+      </w:pPr>
+      <w:r>
+        <w:rPr>
+          <w:rFonts w:ascii="Tahoma" w:eastAsia="Times New Roman" w:hAnsi="Tahoma" w:cs="Tahoma"/>
+        </w:rPr>
+        <w:t>For example:</w:t>
+      </w:r>
+    </w:p>
+    <w:p>
+      <w:pPr>
         <w:tabs>
           <w:tab w:val="left" w:pos="916"/>
           <w:tab w:val="left" w:pos="1832"/>
@@ -707,36 +640,1101 @@
           <w:tab w:val="left" w:pos="14656"/>
         </w:tabs>
         <w:spacing w:after="0" w:line="240" w:lineRule="auto"/>
-        <w:rPr>
-          <w:rFonts w:ascii="Courier New" w:eastAsia="Times New Roman" w:hAnsi="Courier New" w:cs="Courier New"/>
-          <w:sz w:val="20"/>
-          <w:szCs w:val="20"/>
-        </w:rPr>
-      </w:pPr>
-      <w:r>
-        <w:rPr>
-          <w:rFonts w:ascii="Courier New" w:eastAsia="Times New Roman" w:hAnsi="Courier New" w:cs="Courier New"/>
+        <w:jc w:val="center"/>
+        <w:rPr>
+          <w:rFonts w:ascii="Tahoma" w:eastAsia="Times New Roman" w:hAnsi="Tahoma" w:cs="Tahoma"/>
+        </w:rPr>
+      </w:pPr>
+      <w:r>
+        <w:rPr>
+          <w:noProof/>
+        </w:rPr>
+        <w:drawing>
+          <wp:inline distT="0" distB="0" distL="0" distR="0" wp14:anchorId="1EA139F9" wp14:editId="3FE1166B">
+            <wp:extent cx="5943600" cy="2655570"/>
+            <wp:effectExtent l="38100" t="38100" r="95250" b="87630"/>
+            <wp:docPr id="3" name="Picture 3"/>
+            <wp:cNvGraphicFramePr>
+              <a:graphicFrameLocks xmlns:a="http://schemas.openxmlformats.org/drawingml/2006/main" noChangeAspect="1"/>
+            </wp:cNvGraphicFramePr>
+            <a:graphic xmlns:a="http://schemas.openxmlformats.org/drawingml/2006/main">
+              <a:graphicData uri="http://schemas.openxmlformats.org/drawingml/2006/picture">
+                <pic:pic xmlns:pic="http://schemas.openxmlformats.org/drawingml/2006/picture">
+                  <pic:nvPicPr>
+                    <pic:cNvPr id="1" name=""/>
+                    <pic:cNvPicPr/>
+                  </pic:nvPicPr>
+                  <pic:blipFill>
+                    <a:blip r:embed="rId5"/>
+                    <a:stretch>
+                      <a:fillRect/>
+                    </a:stretch>
+                  </pic:blipFill>
+                  <pic:spPr>
+                    <a:xfrm>
+                      <a:off x="0" y="0"/>
+                      <a:ext cx="5943600" cy="2655570"/>
+                    </a:xfrm>
+                    <a:prstGeom prst="rect">
+                      <a:avLst/>
+                    </a:prstGeom>
+                    <a:ln>
+                      <a:noFill/>
+                    </a:ln>
+                    <a:effectLst>
+                      <a:outerShdw blurRad="50800" dist="38100" dir="2700000" algn="tl" rotWithShape="0">
+                        <a:prstClr val="black">
+                          <a:alpha val="40000"/>
+                        </a:prstClr>
+                      </a:outerShdw>
+                    </a:effectLst>
+                  </pic:spPr>
+                </pic:pic>
+              </a:graphicData>
+            </a:graphic>
+          </wp:inline>
+        </w:drawing>
+      </w:r>
+    </w:p>
+    <w:p>
+      <w:pPr>
+        <w:tabs>
+          <w:tab w:val="left" w:pos="916"/>
+          <w:tab w:val="left" w:pos="1832"/>
+          <w:tab w:val="left" w:pos="2748"/>
+          <w:tab w:val="left" w:pos="3664"/>
+          <w:tab w:val="left" w:pos="4580"/>
+          <w:tab w:val="left" w:pos="5496"/>
+          <w:tab w:val="left" w:pos="6412"/>
+          <w:tab w:val="left" w:pos="7328"/>
+          <w:tab w:val="left" w:pos="8244"/>
+          <w:tab w:val="left" w:pos="9160"/>
+          <w:tab w:val="left" w:pos="10076"/>
+          <w:tab w:val="left" w:pos="10992"/>
+          <w:tab w:val="left" w:pos="11908"/>
+          <w:tab w:val="left" w:pos="12824"/>
+          <w:tab w:val="left" w:pos="13740"/>
+          <w:tab w:val="left" w:pos="14656"/>
+        </w:tabs>
+        <w:spacing w:after="0" w:line="240" w:lineRule="auto"/>
+        <w:rPr>
+          <w:rFonts w:ascii="Tahoma" w:eastAsia="Times New Roman" w:hAnsi="Tahoma" w:cs="Tahoma"/>
+        </w:rPr>
+      </w:pPr>
+    </w:p>
+    <w:p>
+      <w:pPr>
+        <w:pStyle w:val="ListParagraph"/>
+        <w:numPr>
+          <w:ilvl w:val="0"/>
+          <w:numId w:val="1"/>
+        </w:numPr>
+        <w:tabs>
+          <w:tab w:val="left" w:pos="916"/>
+          <w:tab w:val="left" w:pos="1832"/>
+          <w:tab w:val="left" w:pos="2748"/>
+          <w:tab w:val="left" w:pos="3664"/>
+          <w:tab w:val="left" w:pos="4580"/>
+          <w:tab w:val="left" w:pos="5496"/>
+          <w:tab w:val="left" w:pos="6412"/>
+          <w:tab w:val="left" w:pos="7328"/>
+          <w:tab w:val="left" w:pos="8244"/>
+          <w:tab w:val="left" w:pos="9160"/>
+          <w:tab w:val="left" w:pos="10076"/>
+          <w:tab w:val="left" w:pos="10992"/>
+          <w:tab w:val="left" w:pos="11908"/>
+          <w:tab w:val="left" w:pos="12824"/>
+          <w:tab w:val="left" w:pos="13740"/>
+          <w:tab w:val="left" w:pos="14656"/>
+        </w:tabs>
+        <w:spacing w:after="0" w:line="240" w:lineRule="auto"/>
+        <w:rPr>
+          <w:rFonts w:ascii="Tahoma" w:eastAsia="Times New Roman" w:hAnsi="Tahoma" w:cs="Tahoma"/>
+          <w:b/>
+          <w:bCs/>
+        </w:rPr>
+      </w:pPr>
+      <w:r>
+        <w:rPr>
+          <w:rFonts w:ascii="Tahoma" w:eastAsia="Times New Roman" w:hAnsi="Tahoma" w:cs="Tahoma"/>
+          <w:b/>
+          <w:bCs/>
+        </w:rPr>
+        <w:t>An attempt – standard harmonic mean</w:t>
+      </w:r>
+    </w:p>
+    <w:p>
+      <w:pPr>
+        <w:pStyle w:val="ListParagraph"/>
+        <w:numPr>
+          <w:ilvl w:val="1"/>
+          <w:numId w:val="1"/>
+        </w:numPr>
+        <w:tabs>
+          <w:tab w:val="left" w:pos="916"/>
+          <w:tab w:val="left" w:pos="1832"/>
+          <w:tab w:val="left" w:pos="2748"/>
+          <w:tab w:val="left" w:pos="3664"/>
+          <w:tab w:val="left" w:pos="4580"/>
+          <w:tab w:val="left" w:pos="5496"/>
+          <w:tab w:val="left" w:pos="6412"/>
+          <w:tab w:val="left" w:pos="7328"/>
+          <w:tab w:val="left" w:pos="8244"/>
+          <w:tab w:val="left" w:pos="9160"/>
+          <w:tab w:val="left" w:pos="10076"/>
+          <w:tab w:val="left" w:pos="10992"/>
+          <w:tab w:val="left" w:pos="11908"/>
+          <w:tab w:val="left" w:pos="12824"/>
+          <w:tab w:val="left" w:pos="13740"/>
+          <w:tab w:val="left" w:pos="14656"/>
+        </w:tabs>
+        <w:spacing w:after="0" w:line="240" w:lineRule="auto"/>
+        <w:rPr>
+          <w:rFonts w:ascii="Tahoma" w:eastAsia="Times New Roman" w:hAnsi="Tahoma" w:cs="Tahoma"/>
+        </w:rPr>
+      </w:pPr>
+      <w:r>
+        <w:rPr>
+          <w:rFonts w:ascii="Tahoma" w:eastAsia="Times New Roman" w:hAnsi="Tahoma" w:cs="Tahoma"/>
+        </w:rPr>
+        <w:t xml:space="preserve">One </w:t>
+      </w:r>
+      <w:r>
+        <w:rPr>
+          <w:rFonts w:ascii="Tahoma" w:eastAsia="Times New Roman" w:hAnsi="Tahoma" w:cs="Tahoma"/>
+        </w:rPr>
+        <w:t xml:space="preserve">straight forward </w:t>
+      </w:r>
+      <w:r>
+        <w:rPr>
+          <w:rFonts w:ascii="Tahoma" w:eastAsia="Times New Roman" w:hAnsi="Tahoma" w:cs="Tahoma"/>
+        </w:rPr>
+        <w:t>approach to the model-comparison problem</w:t>
+      </w:r>
+      <w:r>
+        <w:rPr>
+          <w:rFonts w:ascii="Tahoma" w:eastAsia="Times New Roman" w:hAnsi="Tahoma" w:cs="Tahoma"/>
+        </w:rPr>
+        <w:t xml:space="preserve"> would be to </w:t>
+      </w:r>
+      <w:r>
+        <w:rPr>
+          <w:rFonts w:ascii="Tahoma" w:eastAsia="Times New Roman" w:hAnsi="Tahoma" w:cs="Tahoma"/>
+        </w:rPr>
+        <w:t>estimate</w:t>
+      </w:r>
+      <w:r>
+        <w:rPr>
+          <w:rFonts w:ascii="Tahoma" w:eastAsia="Times New Roman" w:hAnsi="Tahoma" w:cs="Tahoma"/>
+        </w:rPr>
+        <w:t xml:space="preserve"> the posterior likelihood of the model</w:t>
+      </w:r>
+      <w:r>
+        <w:rPr>
+          <w:rFonts w:ascii="Tahoma" w:eastAsia="Times New Roman" w:hAnsi="Tahoma" w:cs="Tahoma"/>
+        </w:rPr>
+        <w:t xml:space="preserve">, </w:t>
+      </w:r>
+      <w:proofErr w:type="gramStart"/>
+      <w:r>
+        <w:rPr>
+          <w:rFonts w:ascii="Tahoma" w:eastAsia="Times New Roman" w:hAnsi="Tahoma" w:cs="Tahoma"/>
+        </w:rPr>
+        <w:t>P(</w:t>
+      </w:r>
+      <w:proofErr w:type="gramEnd"/>
+      <w:r>
+        <w:rPr>
+          <w:rFonts w:ascii="Tahoma" w:eastAsia="Times New Roman" w:hAnsi="Tahoma" w:cs="Tahoma"/>
+        </w:rPr>
+        <w:t>X|M)</w:t>
+      </w:r>
+      <w:r>
+        <w:rPr>
+          <w:rFonts w:ascii="Tahoma" w:eastAsia="Times New Roman" w:hAnsi="Tahoma" w:cs="Tahoma"/>
+        </w:rPr>
+        <w:t xml:space="preserve">. </w:t>
+      </w:r>
+      <w:r>
+        <w:rPr>
+          <w:rFonts w:ascii="Tahoma" w:eastAsia="Times New Roman" w:hAnsi="Tahoma" w:cs="Tahoma"/>
+        </w:rPr>
+        <w:t xml:space="preserve">This is hard to assess as X and G are only remotely related (via G). </w:t>
+      </w:r>
+      <w:proofErr w:type="gramStart"/>
+      <w:r>
+        <w:rPr>
+          <w:rFonts w:ascii="Tahoma" w:eastAsia="Times New Roman" w:hAnsi="Tahoma" w:cs="Tahoma"/>
+        </w:rPr>
+        <w:t>what</w:t>
+      </w:r>
+      <w:proofErr w:type="gramEnd"/>
+      <w:r>
+        <w:rPr>
+          <w:rFonts w:ascii="Tahoma" w:eastAsia="Times New Roman" w:hAnsi="Tahoma" w:cs="Tahoma"/>
+        </w:rPr>
+        <w:t xml:space="preserve"> we </w:t>
+      </w:r>
+      <w:r>
+        <w:rPr>
+          <w:rFonts w:ascii="Tahoma" w:eastAsia="Times New Roman" w:hAnsi="Tahoma" w:cs="Tahoma"/>
+          <w:b/>
+          <w:bCs/>
+        </w:rPr>
+        <w:t>can</w:t>
+      </w:r>
+      <w:r>
+        <w:rPr>
+          <w:rFonts w:ascii="Tahoma" w:eastAsia="Times New Roman" w:hAnsi="Tahoma" w:cs="Tahoma"/>
+        </w:rPr>
+        <w:t xml:space="preserve"> do, using gphocs, is sample</w:t>
+      </w:r>
+      <w:r>
+        <w:rPr>
+          <w:rFonts w:ascii="Tahoma" w:eastAsia="Times New Roman" w:hAnsi="Tahoma" w:cs="Tahoma"/>
+        </w:rPr>
+        <w:t xml:space="preserve"> genealogies </w:t>
+      </w:r>
+      <w:r>
+        <w:rPr>
+          <w:rFonts w:ascii="Tahoma" w:eastAsia="Times New Roman" w:hAnsi="Tahoma" w:cs="Tahoma"/>
+        </w:rPr>
+        <w:t xml:space="preserve">given </w:t>
+      </w:r>
+      <w:r>
+        <w:rPr>
+          <w:rFonts w:ascii="Tahoma" w:eastAsia="Times New Roman" w:hAnsi="Tahoma" w:cs="Tahoma"/>
+        </w:rPr>
+        <w:t xml:space="preserve">the model and </w:t>
+      </w:r>
+      <w:r>
+        <w:rPr>
+          <w:rFonts w:ascii="Tahoma" w:eastAsia="Times New Roman" w:hAnsi="Tahoma" w:cs="Tahoma"/>
+        </w:rPr>
+        <w:t>dna data.</w:t>
+      </w:r>
+      <w:r>
+        <w:rPr>
+          <w:rFonts w:ascii="Tahoma" w:eastAsia="Times New Roman" w:hAnsi="Tahoma" w:cs="Tahoma"/>
+        </w:rPr>
+        <w:t xml:space="preserve"> We use gphocs to estimate the last</w:t>
+      </w:r>
+      <w:r>
+        <w:rPr>
+          <w:rFonts w:ascii="Tahoma" w:eastAsia="Times New Roman" w:hAnsi="Tahoma" w:cs="Tahoma" w:hint="cs"/>
+          <w:rtl/>
+        </w:rPr>
+        <w:t xml:space="preserve"> </w:t>
+      </w:r>
+      <w:r>
+        <w:rPr>
+          <w:rFonts w:ascii="Tahoma" w:eastAsia="Times New Roman" w:hAnsi="Tahoma" w:cs="Tahoma"/>
+        </w:rPr>
+        <w:t xml:space="preserve"> expression of the following - </w:t>
+      </w:r>
+    </w:p>
+    <w:p>
+      <w:pPr>
+        <w:tabs>
+          <w:tab w:val="left" w:pos="916"/>
+          <w:tab w:val="left" w:pos="1832"/>
+          <w:tab w:val="left" w:pos="2748"/>
+          <w:tab w:val="left" w:pos="3664"/>
+          <w:tab w:val="left" w:pos="4580"/>
+          <w:tab w:val="left" w:pos="5496"/>
+          <w:tab w:val="left" w:pos="6412"/>
+          <w:tab w:val="left" w:pos="7328"/>
+          <w:tab w:val="left" w:pos="8244"/>
+          <w:tab w:val="left" w:pos="9160"/>
+          <w:tab w:val="left" w:pos="10076"/>
+          <w:tab w:val="left" w:pos="10992"/>
+          <w:tab w:val="left" w:pos="11908"/>
+          <w:tab w:val="left" w:pos="12824"/>
+          <w:tab w:val="left" w:pos="13740"/>
+          <w:tab w:val="left" w:pos="14656"/>
+        </w:tabs>
+        <w:spacing w:after="0" w:line="240" w:lineRule="auto"/>
+        <w:rPr>
+          <w:rFonts w:ascii="Tahoma" w:eastAsia="Times New Roman" w:hAnsi="Tahoma" w:cs="Tahoma" w:hint="cs"/>
+          <w:rtl/>
+        </w:rPr>
+      </w:pPr>
+    </w:p>
+    <w:p>
+      <w:pPr>
+        <w:tabs>
+          <w:tab w:val="left" w:pos="916"/>
+          <w:tab w:val="left" w:pos="1832"/>
+          <w:tab w:val="left" w:pos="2748"/>
+          <w:tab w:val="left" w:pos="3664"/>
+          <w:tab w:val="left" w:pos="4580"/>
+          <w:tab w:val="left" w:pos="5496"/>
+          <w:tab w:val="left" w:pos="6412"/>
+          <w:tab w:val="left" w:pos="7328"/>
+          <w:tab w:val="left" w:pos="8244"/>
+          <w:tab w:val="left" w:pos="9160"/>
+          <w:tab w:val="left" w:pos="10076"/>
+          <w:tab w:val="left" w:pos="10992"/>
+          <w:tab w:val="left" w:pos="11908"/>
+          <w:tab w:val="left" w:pos="12824"/>
+          <w:tab w:val="left" w:pos="13740"/>
+          <w:tab w:val="left" w:pos="14656"/>
+        </w:tabs>
+        <w:spacing w:after="0" w:line="240" w:lineRule="auto"/>
+        <w:jc w:val="center"/>
+        <w:rPr>
+          <w:rFonts w:ascii="Tahoma" w:eastAsia="Times New Roman" w:hAnsi="Tahoma" w:cs="Tahoma"/>
+        </w:rPr>
+      </w:pPr>
+      <w:r>
+        <w:rPr>
+          <w:noProof/>
+        </w:rPr>
+        <w:lastRenderedPageBreak/>
+        <w:drawing>
+          <wp:inline distT="0" distB="0" distL="0" distR="0" wp14:anchorId="58FB1EA4" wp14:editId="354663B7">
+            <wp:extent cx="5943600" cy="986155"/>
+            <wp:effectExtent l="38100" t="38100" r="95250" b="99695"/>
+            <wp:docPr id="5" name="Picture 5"/>
+            <wp:cNvGraphicFramePr>
+              <a:graphicFrameLocks xmlns:a="http://schemas.openxmlformats.org/drawingml/2006/main" noChangeAspect="1"/>
+            </wp:cNvGraphicFramePr>
+            <a:graphic xmlns:a="http://schemas.openxmlformats.org/drawingml/2006/main">
+              <a:graphicData uri="http://schemas.openxmlformats.org/drawingml/2006/picture">
+                <pic:pic xmlns:pic="http://schemas.openxmlformats.org/drawingml/2006/picture">
+                  <pic:nvPicPr>
+                    <pic:cNvPr id="1" name=""/>
+                    <pic:cNvPicPr/>
+                  </pic:nvPicPr>
+                  <pic:blipFill>
+                    <a:blip r:embed="rId6"/>
+                    <a:stretch>
+                      <a:fillRect/>
+                    </a:stretch>
+                  </pic:blipFill>
+                  <pic:spPr>
+                    <a:xfrm>
+                      <a:off x="0" y="0"/>
+                      <a:ext cx="5943600" cy="986155"/>
+                    </a:xfrm>
+                    <a:prstGeom prst="rect">
+                      <a:avLst/>
+                    </a:prstGeom>
+                    <a:ln>
+                      <a:noFill/>
+                    </a:ln>
+                    <a:effectLst>
+                      <a:outerShdw blurRad="50800" dist="38100" dir="2700000" algn="tl" rotWithShape="0">
+                        <a:prstClr val="black">
+                          <a:alpha val="40000"/>
+                        </a:prstClr>
+                      </a:outerShdw>
+                    </a:effectLst>
+                  </pic:spPr>
+                </pic:pic>
+              </a:graphicData>
+            </a:graphic>
+          </wp:inline>
+        </w:drawing>
+      </w:r>
+    </w:p>
+    <w:p>
+      <w:pPr>
+        <w:pStyle w:val="ListParagraph"/>
+        <w:tabs>
+          <w:tab w:val="left" w:pos="916"/>
+          <w:tab w:val="left" w:pos="1832"/>
+          <w:tab w:val="left" w:pos="2748"/>
+          <w:tab w:val="left" w:pos="3664"/>
+          <w:tab w:val="left" w:pos="4580"/>
+          <w:tab w:val="left" w:pos="5496"/>
+          <w:tab w:val="left" w:pos="6412"/>
+          <w:tab w:val="left" w:pos="7328"/>
+          <w:tab w:val="left" w:pos="8244"/>
+          <w:tab w:val="left" w:pos="9160"/>
+          <w:tab w:val="left" w:pos="10076"/>
+          <w:tab w:val="left" w:pos="10992"/>
+          <w:tab w:val="left" w:pos="11908"/>
+          <w:tab w:val="left" w:pos="12824"/>
+          <w:tab w:val="left" w:pos="13740"/>
+          <w:tab w:val="left" w:pos="14656"/>
+        </w:tabs>
+        <w:spacing w:after="0" w:line="240" w:lineRule="auto"/>
+        <w:ind w:left="1440"/>
+        <w:rPr>
+          <w:rFonts w:ascii="Tahoma" w:eastAsia="Times New Roman" w:hAnsi="Tahoma" w:cs="Tahoma"/>
+        </w:rPr>
+      </w:pPr>
+    </w:p>
+    <w:p>
+      <w:pPr>
+        <w:pStyle w:val="ListParagraph"/>
+        <w:numPr>
+          <w:ilvl w:val="1"/>
+          <w:numId w:val="1"/>
+        </w:numPr>
+        <w:tabs>
+          <w:tab w:val="left" w:pos="916"/>
+          <w:tab w:val="left" w:pos="1832"/>
+          <w:tab w:val="left" w:pos="2748"/>
+          <w:tab w:val="left" w:pos="3664"/>
+          <w:tab w:val="left" w:pos="4580"/>
+          <w:tab w:val="left" w:pos="5496"/>
+          <w:tab w:val="left" w:pos="6412"/>
+          <w:tab w:val="left" w:pos="7328"/>
+          <w:tab w:val="left" w:pos="8244"/>
+          <w:tab w:val="left" w:pos="9160"/>
+          <w:tab w:val="left" w:pos="10076"/>
+          <w:tab w:val="left" w:pos="10992"/>
+          <w:tab w:val="left" w:pos="11908"/>
+          <w:tab w:val="left" w:pos="12824"/>
+          <w:tab w:val="left" w:pos="13740"/>
+          <w:tab w:val="left" w:pos="14656"/>
+        </w:tabs>
+        <w:spacing w:after="0" w:line="240" w:lineRule="auto"/>
+        <w:rPr>
+          <w:rFonts w:ascii="Tahoma" w:eastAsia="Times New Roman" w:hAnsi="Tahoma" w:cs="Tahoma"/>
+        </w:rPr>
+      </w:pPr>
+      <w:r>
+        <w:rPr>
+          <w:rFonts w:ascii="Tahoma" w:eastAsia="Times New Roman" w:hAnsi="Tahoma" w:cs="Tahoma"/>
+        </w:rPr>
+        <w:t xml:space="preserve">This method suffers from one major disadvantage </w:t>
+      </w:r>
+      <w:r>
+        <w:rPr>
+          <w:rFonts w:ascii="Tahoma" w:eastAsia="Times New Roman" w:hAnsi="Tahoma" w:cs="Tahoma"/>
+        </w:rPr>
+        <w:t>–</w:t>
+      </w:r>
+      <w:r>
+        <w:rPr>
+          <w:rFonts w:ascii="Tahoma" w:eastAsia="Times New Roman" w:hAnsi="Tahoma" w:cs="Tahoma"/>
+        </w:rPr>
+        <w:t xml:space="preserve"> </w:t>
+      </w:r>
+      <w:r>
+        <w:rPr>
+          <w:rFonts w:ascii="Tahoma" w:eastAsia="Times New Roman" w:hAnsi="Tahoma" w:cs="Tahoma"/>
+          <w:color w:val="FF0000"/>
+        </w:rPr>
+        <w:t xml:space="preserve">since </w:t>
+      </w:r>
+      <w:proofErr w:type="gramStart"/>
+      <w:r>
+        <w:rPr>
+          <w:rFonts w:ascii="Tahoma" w:eastAsia="Times New Roman" w:hAnsi="Tahoma" w:cs="Tahoma"/>
+          <w:color w:val="FF0000"/>
+        </w:rPr>
+        <w:t>P(</w:t>
+      </w:r>
+      <w:proofErr w:type="gramEnd"/>
+      <w:r>
+        <w:rPr>
+          <w:rFonts w:ascii="Tahoma" w:eastAsia="Times New Roman" w:hAnsi="Tahoma" w:cs="Tahoma"/>
+          <w:color w:val="FF0000"/>
+        </w:rPr>
+        <w:t>X|G) is very small, 1/</w:t>
+      </w:r>
+      <w:r>
+        <w:rPr>
+          <w:rFonts w:ascii="Tahoma" w:eastAsia="Times New Roman" w:hAnsi="Tahoma" w:cs="Tahoma"/>
+          <w:color w:val="FF0000"/>
+        </w:rPr>
+        <w:t>P(X|G)</w:t>
+      </w:r>
+      <w:r>
+        <w:rPr>
+          <w:rFonts w:ascii="Tahoma" w:eastAsia="Times New Roman" w:hAnsi="Tahoma" w:cs="Tahoma"/>
+          <w:color w:val="FF0000"/>
+        </w:rPr>
+        <w:t xml:space="preserve"> is </w:t>
+      </w:r>
+      <w:proofErr w:type="spellStart"/>
+      <w:r>
+        <w:rPr>
+          <w:rFonts w:ascii="Tahoma" w:eastAsia="Times New Roman" w:hAnsi="Tahoma" w:cs="Tahoma"/>
+          <w:color w:val="FF0000"/>
+        </w:rPr>
+        <w:t>vary</w:t>
+      </w:r>
+      <w:proofErr w:type="spellEnd"/>
+      <w:r>
+        <w:rPr>
+          <w:rFonts w:ascii="Tahoma" w:eastAsia="Times New Roman" w:hAnsi="Tahoma" w:cs="Tahoma"/>
+          <w:color w:val="FF0000"/>
+        </w:rPr>
+        <w:t xml:space="preserve"> unstable, thus calculating its expectance would require a very large number of samples.</w:t>
+      </w:r>
+    </w:p>
+    <w:p>
+      <w:pPr>
+        <w:pStyle w:val="ListParagraph"/>
+        <w:tabs>
+          <w:tab w:val="left" w:pos="916"/>
+          <w:tab w:val="left" w:pos="1832"/>
+          <w:tab w:val="left" w:pos="2748"/>
+          <w:tab w:val="left" w:pos="3664"/>
+          <w:tab w:val="left" w:pos="4580"/>
+          <w:tab w:val="left" w:pos="5496"/>
+          <w:tab w:val="left" w:pos="6412"/>
+          <w:tab w:val="left" w:pos="7328"/>
+          <w:tab w:val="left" w:pos="8244"/>
+          <w:tab w:val="left" w:pos="9160"/>
+          <w:tab w:val="left" w:pos="10076"/>
+          <w:tab w:val="left" w:pos="10992"/>
+          <w:tab w:val="left" w:pos="11908"/>
+          <w:tab w:val="left" w:pos="12824"/>
+          <w:tab w:val="left" w:pos="13740"/>
+          <w:tab w:val="left" w:pos="14656"/>
+        </w:tabs>
+        <w:spacing w:after="0" w:line="240" w:lineRule="auto"/>
+        <w:ind w:left="1440"/>
+        <w:rPr>
+          <w:rFonts w:ascii="Tahoma" w:eastAsia="Times New Roman" w:hAnsi="Tahoma" w:cs="Tahoma"/>
+        </w:rPr>
+      </w:pPr>
+      <w:bookmarkStart w:id="0" w:name="_GoBack"/>
+      <w:bookmarkEnd w:id="0"/>
+    </w:p>
+    <w:p>
+      <w:pPr>
+        <w:pStyle w:val="ListParagraph"/>
+        <w:numPr>
+          <w:ilvl w:val="0"/>
+          <w:numId w:val="1"/>
+        </w:numPr>
+        <w:tabs>
+          <w:tab w:val="left" w:pos="916"/>
+          <w:tab w:val="left" w:pos="1832"/>
+          <w:tab w:val="left" w:pos="2748"/>
+          <w:tab w:val="left" w:pos="3664"/>
+          <w:tab w:val="left" w:pos="4580"/>
+          <w:tab w:val="left" w:pos="5496"/>
+          <w:tab w:val="left" w:pos="6412"/>
+          <w:tab w:val="left" w:pos="7328"/>
+          <w:tab w:val="left" w:pos="8244"/>
+          <w:tab w:val="left" w:pos="9160"/>
+          <w:tab w:val="left" w:pos="10076"/>
+          <w:tab w:val="left" w:pos="10992"/>
+          <w:tab w:val="left" w:pos="11908"/>
+          <w:tab w:val="left" w:pos="12824"/>
+          <w:tab w:val="left" w:pos="13740"/>
+          <w:tab w:val="left" w:pos="14656"/>
+        </w:tabs>
+        <w:spacing w:after="0" w:line="240" w:lineRule="auto"/>
+        <w:rPr>
+          <w:rFonts w:ascii="Tahoma" w:eastAsia="Times New Roman" w:hAnsi="Tahoma" w:cs="Tahoma"/>
+          <w:b/>
+          <w:bCs/>
+        </w:rPr>
+      </w:pPr>
+      <w:r>
+        <w:rPr>
+          <w:rFonts w:ascii="Tahoma" w:eastAsia="Times New Roman" w:hAnsi="Tahoma" w:cs="Tahoma"/>
+          <w:b/>
+          <w:bCs/>
           <w:color w:val="000000"/>
-          <w:sz w:val="20"/>
-          <w:szCs w:val="20"/>
+        </w:rPr>
+        <w:t xml:space="preserve">An improvement - </w:t>
+      </w:r>
+      <w:r>
+        <w:rPr>
+          <w:rFonts w:ascii="Tahoma" w:eastAsia="Times New Roman" w:hAnsi="Tahoma" w:cs="Tahoma"/>
+          <w:b/>
+          <w:bCs/>
+          <w:color w:val="000000"/>
+        </w:rPr>
+        <w:t>Relative Bayes factors</w:t>
+      </w:r>
+    </w:p>
+    <w:p>
+      <w:pPr>
+        <w:pStyle w:val="ListParagraph"/>
+        <w:numPr>
+          <w:ilvl w:val="1"/>
+          <w:numId w:val="1"/>
+        </w:numPr>
+        <w:tabs>
+          <w:tab w:val="left" w:pos="916"/>
+          <w:tab w:val="left" w:pos="1832"/>
+          <w:tab w:val="left" w:pos="2748"/>
+          <w:tab w:val="left" w:pos="3664"/>
+          <w:tab w:val="left" w:pos="4580"/>
+          <w:tab w:val="left" w:pos="5496"/>
+          <w:tab w:val="left" w:pos="6412"/>
+          <w:tab w:val="left" w:pos="7328"/>
+          <w:tab w:val="left" w:pos="8244"/>
+          <w:tab w:val="left" w:pos="9160"/>
+          <w:tab w:val="left" w:pos="10076"/>
+          <w:tab w:val="left" w:pos="10992"/>
+          <w:tab w:val="left" w:pos="11908"/>
+          <w:tab w:val="left" w:pos="12824"/>
+          <w:tab w:val="left" w:pos="13740"/>
+          <w:tab w:val="left" w:pos="14656"/>
+        </w:tabs>
+        <w:spacing w:after="0" w:line="240" w:lineRule="auto"/>
+        <w:rPr>
+          <w:rFonts w:ascii="Tahoma" w:eastAsia="Times New Roman" w:hAnsi="Tahoma" w:cs="Tahoma"/>
+        </w:rPr>
+      </w:pPr>
+      <w:r>
+        <w:rPr>
+          <w:rFonts w:ascii="Tahoma" w:eastAsia="Times New Roman" w:hAnsi="Tahoma" w:cs="Tahoma"/>
+          <w:color w:val="000000"/>
+        </w:rPr>
+        <w:t>Theory</w:t>
+      </w:r>
+    </w:p>
+    <w:p>
+      <w:pPr>
+        <w:pStyle w:val="ListParagraph"/>
+        <w:numPr>
+          <w:ilvl w:val="1"/>
+          <w:numId w:val="1"/>
+        </w:numPr>
+        <w:tabs>
+          <w:tab w:val="left" w:pos="916"/>
+          <w:tab w:val="left" w:pos="1832"/>
+          <w:tab w:val="left" w:pos="2748"/>
+          <w:tab w:val="left" w:pos="3664"/>
+          <w:tab w:val="left" w:pos="4580"/>
+          <w:tab w:val="left" w:pos="5496"/>
+          <w:tab w:val="left" w:pos="6412"/>
+          <w:tab w:val="left" w:pos="7328"/>
+          <w:tab w:val="left" w:pos="8244"/>
+          <w:tab w:val="left" w:pos="9160"/>
+          <w:tab w:val="left" w:pos="10076"/>
+          <w:tab w:val="left" w:pos="10992"/>
+          <w:tab w:val="left" w:pos="11908"/>
+          <w:tab w:val="left" w:pos="12824"/>
+          <w:tab w:val="left" w:pos="13740"/>
+          <w:tab w:val="left" w:pos="14656"/>
+        </w:tabs>
+        <w:spacing w:after="0" w:line="240" w:lineRule="auto"/>
+        <w:rPr>
+          <w:rFonts w:ascii="Tahoma" w:eastAsia="Times New Roman" w:hAnsi="Tahoma" w:cs="Tahoma"/>
+        </w:rPr>
+      </w:pPr>
+      <w:r>
+        <w:rPr>
+          <w:noProof/>
+        </w:rPr>
+        <w:drawing>
+          <wp:inline distT="0" distB="0" distL="0" distR="0" wp14:anchorId="458F631C" wp14:editId="223F540B">
+            <wp:extent cx="5943600" cy="1158875"/>
+            <wp:effectExtent l="0" t="0" r="0" b="3175"/>
+            <wp:docPr id="2" name="Picture 2"/>
+            <wp:cNvGraphicFramePr>
+              <a:graphicFrameLocks xmlns:a="http://schemas.openxmlformats.org/drawingml/2006/main" noChangeAspect="1"/>
+            </wp:cNvGraphicFramePr>
+            <a:graphic xmlns:a="http://schemas.openxmlformats.org/drawingml/2006/main">
+              <a:graphicData uri="http://schemas.openxmlformats.org/drawingml/2006/picture">
+                <pic:pic xmlns:pic="http://schemas.openxmlformats.org/drawingml/2006/picture">
+                  <pic:nvPicPr>
+                    <pic:cNvPr id="1" name=""/>
+                    <pic:cNvPicPr/>
+                  </pic:nvPicPr>
+                  <pic:blipFill>
+                    <a:blip r:embed="rId7"/>
+                    <a:stretch>
+                      <a:fillRect/>
+                    </a:stretch>
+                  </pic:blipFill>
+                  <pic:spPr>
+                    <a:xfrm>
+                      <a:off x="0" y="0"/>
+                      <a:ext cx="5943600" cy="1158875"/>
+                    </a:xfrm>
+                    <a:prstGeom prst="rect">
+                      <a:avLst/>
+                    </a:prstGeom>
+                  </pic:spPr>
+                </pic:pic>
+              </a:graphicData>
+            </a:graphic>
+          </wp:inline>
+        </w:drawing>
+      </w:r>
+    </w:p>
+    <w:p>
+      <w:pPr>
+        <w:pStyle w:val="ListParagraph"/>
+        <w:numPr>
+          <w:ilvl w:val="1"/>
+          <w:numId w:val="1"/>
+        </w:numPr>
+        <w:tabs>
+          <w:tab w:val="left" w:pos="916"/>
+          <w:tab w:val="left" w:pos="1832"/>
+          <w:tab w:val="left" w:pos="2748"/>
+          <w:tab w:val="left" w:pos="3664"/>
+          <w:tab w:val="left" w:pos="4580"/>
+          <w:tab w:val="left" w:pos="5496"/>
+          <w:tab w:val="left" w:pos="6412"/>
+          <w:tab w:val="left" w:pos="7328"/>
+          <w:tab w:val="left" w:pos="8244"/>
+          <w:tab w:val="left" w:pos="9160"/>
+          <w:tab w:val="left" w:pos="10076"/>
+          <w:tab w:val="left" w:pos="10992"/>
+          <w:tab w:val="left" w:pos="11908"/>
+          <w:tab w:val="left" w:pos="12824"/>
+          <w:tab w:val="left" w:pos="13740"/>
+          <w:tab w:val="left" w:pos="14656"/>
+        </w:tabs>
+        <w:spacing w:after="0" w:line="240" w:lineRule="auto"/>
+        <w:rPr>
+          <w:rFonts w:ascii="Tahoma" w:eastAsia="Times New Roman" w:hAnsi="Tahoma" w:cs="Tahoma"/>
+        </w:rPr>
+      </w:pPr>
+      <w:r>
+        <w:rPr>
+          <w:noProof/>
+        </w:rPr>
+        <w:drawing>
+          <wp:inline distT="0" distB="0" distL="0" distR="0" wp14:anchorId="14CC939D" wp14:editId="6110597D">
+            <wp:extent cx="5943600" cy="1466850"/>
+            <wp:effectExtent l="0" t="0" r="0" b="0"/>
+            <wp:docPr id="1" name="Picture 1"/>
+            <wp:cNvGraphicFramePr>
+              <a:graphicFrameLocks xmlns:a="http://schemas.openxmlformats.org/drawingml/2006/main" noChangeAspect="1"/>
+            </wp:cNvGraphicFramePr>
+            <a:graphic xmlns:a="http://schemas.openxmlformats.org/drawingml/2006/main">
+              <a:graphicData uri="http://schemas.openxmlformats.org/drawingml/2006/picture">
+                <pic:pic xmlns:pic="http://schemas.openxmlformats.org/drawingml/2006/picture">
+                  <pic:nvPicPr>
+                    <pic:cNvPr id="1" name=""/>
+                    <pic:cNvPicPr/>
+                  </pic:nvPicPr>
+                  <pic:blipFill>
+                    <a:blip r:embed="rId8"/>
+                    <a:stretch>
+                      <a:fillRect/>
+                    </a:stretch>
+                  </pic:blipFill>
+                  <pic:spPr>
+                    <a:xfrm>
+                      <a:off x="0" y="0"/>
+                      <a:ext cx="5943600" cy="1466850"/>
+                    </a:xfrm>
+                    <a:prstGeom prst="rect">
+                      <a:avLst/>
+                    </a:prstGeom>
+                  </pic:spPr>
+                </pic:pic>
+              </a:graphicData>
+            </a:graphic>
+          </wp:inline>
+        </w:drawing>
+      </w:r>
+    </w:p>
+    <w:p>
+      <w:pPr>
+        <w:pStyle w:val="ListParagraph"/>
+        <w:numPr>
+          <w:ilvl w:val="1"/>
+          <w:numId w:val="1"/>
+        </w:numPr>
+        <w:tabs>
+          <w:tab w:val="left" w:pos="916"/>
+          <w:tab w:val="left" w:pos="1832"/>
+          <w:tab w:val="left" w:pos="2748"/>
+          <w:tab w:val="left" w:pos="3664"/>
+          <w:tab w:val="left" w:pos="4580"/>
+          <w:tab w:val="left" w:pos="5496"/>
+          <w:tab w:val="left" w:pos="6412"/>
+          <w:tab w:val="left" w:pos="7328"/>
+          <w:tab w:val="left" w:pos="8244"/>
+          <w:tab w:val="left" w:pos="9160"/>
+          <w:tab w:val="left" w:pos="10076"/>
+          <w:tab w:val="left" w:pos="10992"/>
+          <w:tab w:val="left" w:pos="11908"/>
+          <w:tab w:val="left" w:pos="12824"/>
+          <w:tab w:val="left" w:pos="13740"/>
+          <w:tab w:val="left" w:pos="14656"/>
+        </w:tabs>
+        <w:spacing w:after="0" w:line="240" w:lineRule="auto"/>
+        <w:rPr>
+          <w:rFonts w:ascii="Tahoma" w:eastAsia="Times New Roman" w:hAnsi="Tahoma" w:cs="Tahoma"/>
+        </w:rPr>
+      </w:pPr>
+      <w:r>
+        <w:rPr>
+          <w:rFonts w:ascii="Tahoma" w:eastAsia="Times New Roman" w:hAnsi="Tahoma" w:cs="Tahoma"/>
+          <w:color w:val="000000"/>
+        </w:rPr>
+        <w:t>advantages</w:t>
+      </w:r>
+    </w:p>
+    <w:p>
+      <w:pPr>
+        <w:tabs>
+          <w:tab w:val="left" w:pos="916"/>
+          <w:tab w:val="left" w:pos="1832"/>
+          <w:tab w:val="left" w:pos="2748"/>
+          <w:tab w:val="left" w:pos="3664"/>
+          <w:tab w:val="left" w:pos="4580"/>
+          <w:tab w:val="left" w:pos="5496"/>
+          <w:tab w:val="left" w:pos="6412"/>
+          <w:tab w:val="left" w:pos="7328"/>
+          <w:tab w:val="left" w:pos="8244"/>
+          <w:tab w:val="left" w:pos="9160"/>
+          <w:tab w:val="left" w:pos="10076"/>
+          <w:tab w:val="left" w:pos="10992"/>
+          <w:tab w:val="left" w:pos="11908"/>
+          <w:tab w:val="left" w:pos="12824"/>
+          <w:tab w:val="left" w:pos="13740"/>
+          <w:tab w:val="left" w:pos="14656"/>
+        </w:tabs>
+        <w:spacing w:after="0" w:line="240" w:lineRule="auto"/>
+        <w:rPr>
+          <w:rFonts w:ascii="Tahoma" w:eastAsia="Times New Roman" w:hAnsi="Tahoma" w:cs="Tahoma"/>
+        </w:rPr>
+      </w:pPr>
+    </w:p>
+    <w:p>
+      <w:pPr>
+        <w:tabs>
+          <w:tab w:val="left" w:pos="916"/>
+          <w:tab w:val="left" w:pos="1832"/>
+          <w:tab w:val="left" w:pos="2748"/>
+          <w:tab w:val="left" w:pos="3664"/>
+          <w:tab w:val="left" w:pos="4580"/>
+          <w:tab w:val="left" w:pos="5496"/>
+          <w:tab w:val="left" w:pos="6412"/>
+          <w:tab w:val="left" w:pos="7328"/>
+          <w:tab w:val="left" w:pos="8244"/>
+          <w:tab w:val="left" w:pos="9160"/>
+          <w:tab w:val="left" w:pos="10076"/>
+          <w:tab w:val="left" w:pos="10992"/>
+          <w:tab w:val="left" w:pos="11908"/>
+          <w:tab w:val="left" w:pos="12824"/>
+          <w:tab w:val="left" w:pos="13740"/>
+          <w:tab w:val="left" w:pos="14656"/>
+        </w:tabs>
+        <w:spacing w:after="0" w:line="240" w:lineRule="auto"/>
+        <w:rPr>
+          <w:rFonts w:ascii="Tahoma" w:eastAsia="Times New Roman" w:hAnsi="Tahoma" w:cs="Tahoma"/>
+        </w:rPr>
+      </w:pPr>
+    </w:p>
+    <w:p>
+      <w:pPr>
+        <w:tabs>
+          <w:tab w:val="left" w:pos="916"/>
+          <w:tab w:val="left" w:pos="1832"/>
+          <w:tab w:val="left" w:pos="2748"/>
+          <w:tab w:val="left" w:pos="3664"/>
+          <w:tab w:val="left" w:pos="4580"/>
+          <w:tab w:val="left" w:pos="5496"/>
+          <w:tab w:val="left" w:pos="6412"/>
+          <w:tab w:val="left" w:pos="7328"/>
+          <w:tab w:val="left" w:pos="8244"/>
+          <w:tab w:val="left" w:pos="9160"/>
+          <w:tab w:val="left" w:pos="10076"/>
+          <w:tab w:val="left" w:pos="10992"/>
+          <w:tab w:val="left" w:pos="11908"/>
+          <w:tab w:val="left" w:pos="12824"/>
+          <w:tab w:val="left" w:pos="13740"/>
+          <w:tab w:val="left" w:pos="14656"/>
+        </w:tabs>
+        <w:spacing w:after="0" w:line="240" w:lineRule="auto"/>
+        <w:rPr>
+          <w:rFonts w:ascii="Tahoma" w:eastAsia="Times New Roman" w:hAnsi="Tahoma" w:cs="Tahoma"/>
+        </w:rPr>
+      </w:pPr>
+    </w:p>
+    <w:p>
+      <w:pPr>
+        <w:tabs>
+          <w:tab w:val="left" w:pos="916"/>
+          <w:tab w:val="left" w:pos="1832"/>
+          <w:tab w:val="left" w:pos="2748"/>
+          <w:tab w:val="left" w:pos="3664"/>
+          <w:tab w:val="left" w:pos="4580"/>
+          <w:tab w:val="left" w:pos="5496"/>
+          <w:tab w:val="left" w:pos="6412"/>
+          <w:tab w:val="left" w:pos="7328"/>
+          <w:tab w:val="left" w:pos="8244"/>
+          <w:tab w:val="left" w:pos="9160"/>
+          <w:tab w:val="left" w:pos="10076"/>
+          <w:tab w:val="left" w:pos="10992"/>
+          <w:tab w:val="left" w:pos="11908"/>
+          <w:tab w:val="left" w:pos="12824"/>
+          <w:tab w:val="left" w:pos="13740"/>
+          <w:tab w:val="left" w:pos="14656"/>
+        </w:tabs>
+        <w:spacing w:after="0" w:line="240" w:lineRule="auto"/>
+        <w:rPr>
+          <w:rFonts w:ascii="Tahoma" w:eastAsia="Times New Roman" w:hAnsi="Tahoma" w:cs="Tahoma"/>
+        </w:rPr>
+      </w:pPr>
+    </w:p>
+    <w:p>
+      <w:pPr>
+        <w:rPr>
+          <w:rFonts w:ascii="Tahoma" w:hAnsi="Tahoma" w:cs="Tahoma"/>
+          <w:b/>
+          <w:bCs/>
+          <w:u w:val="single"/>
+        </w:rPr>
+      </w:pPr>
+      <w:proofErr w:type="gramStart"/>
+      <w:r>
+        <w:rPr>
+          <w:rFonts w:ascii="Tahoma" w:hAnsi="Tahoma" w:cs="Tahoma"/>
+          <w:b/>
+          <w:bCs/>
+          <w:u w:val="single"/>
+        </w:rPr>
+        <w:t>current</w:t>
+      </w:r>
+      <w:proofErr w:type="gramEnd"/>
+      <w:r>
+        <w:rPr>
+          <w:rFonts w:ascii="Tahoma" w:hAnsi="Tahoma" w:cs="Tahoma"/>
+          <w:b/>
+          <w:bCs/>
+          <w:u w:val="single"/>
+        </w:rPr>
+        <w:t xml:space="preserve"> work – </w:t>
+      </w:r>
+    </w:p>
+    <w:p>
+      <w:pPr>
+        <w:rPr>
+          <w:rFonts w:ascii="Tahoma" w:hAnsi="Tahoma" w:cs="Tahoma"/>
+          <w:rtl/>
+        </w:rPr>
+      </w:pPr>
+      <w:r>
+        <w:rPr>
+          <w:rFonts w:ascii="Tahoma" w:hAnsi="Tahoma" w:cs="Tahoma"/>
+        </w:rPr>
+        <w:t>For the past couple of months we’ve implemented and experimented with a small proof of concept.</w:t>
+      </w:r>
+      <w:r>
+        <w:rPr>
+          <w:rFonts w:ascii="Tahoma" w:hAnsi="Tahoma" w:cs="Tahoma"/>
+        </w:rPr>
+        <w:t xml:space="preserve"> </w:t>
+      </w:r>
+    </w:p>
+    <w:p>
+      <w:pPr>
+        <w:pStyle w:val="ListParagraph"/>
+        <w:numPr>
+          <w:ilvl w:val="0"/>
+          <w:numId w:val="1"/>
+        </w:numPr>
+        <w:rPr>
+          <w:rFonts w:ascii="Tahoma" w:hAnsi="Tahoma" w:cs="Tahoma"/>
+        </w:rPr>
+      </w:pPr>
+      <w:r>
+        <w:rPr>
+          <w:rFonts w:ascii="Tahoma" w:hAnsi="Tahoma" w:cs="Tahoma"/>
+        </w:rPr>
+        <w:t>Simulation</w:t>
+      </w:r>
+      <w:r>
+        <w:rPr>
+          <w:rFonts w:ascii="Tahoma" w:hAnsi="Tahoma" w:cs="Tahoma"/>
+        </w:rPr>
+        <w:t xml:space="preserve"> M1, M0. Running GPHOCS. Running modelcompare and validating results</w:t>
+      </w:r>
+    </w:p>
+    <w:p>
+      <w:pPr>
+        <w:pStyle w:val="ListParagraph"/>
+        <w:numPr>
+          <w:ilvl w:val="0"/>
+          <w:numId w:val="1"/>
+        </w:numPr>
+        <w:tabs>
+          <w:tab w:val="left" w:pos="916"/>
+          <w:tab w:val="left" w:pos="1832"/>
+          <w:tab w:val="left" w:pos="2748"/>
+          <w:tab w:val="left" w:pos="3664"/>
+          <w:tab w:val="left" w:pos="4580"/>
+          <w:tab w:val="left" w:pos="5496"/>
+          <w:tab w:val="left" w:pos="6412"/>
+          <w:tab w:val="left" w:pos="7328"/>
+          <w:tab w:val="left" w:pos="8244"/>
+          <w:tab w:val="left" w:pos="9160"/>
+          <w:tab w:val="left" w:pos="10076"/>
+          <w:tab w:val="left" w:pos="10992"/>
+          <w:tab w:val="left" w:pos="11908"/>
+          <w:tab w:val="left" w:pos="12824"/>
+          <w:tab w:val="left" w:pos="13740"/>
+          <w:tab w:val="left" w:pos="14656"/>
+        </w:tabs>
+        <w:spacing w:after="0" w:line="240" w:lineRule="auto"/>
+        <w:rPr>
+          <w:rFonts w:ascii="Tahoma" w:eastAsia="Times New Roman" w:hAnsi="Tahoma" w:cs="Tahoma"/>
+        </w:rPr>
+      </w:pPr>
+      <w:r>
+        <w:rPr>
+          <w:rFonts w:ascii="Tahoma" w:eastAsia="Times New Roman" w:hAnsi="Tahoma" w:cs="Tahoma"/>
+          <w:color w:val="000000"/>
         </w:rPr>
         <w:t>preliminary results</w:t>
       </w:r>
     </w:p>
-    <w:p/>
-    <w:p>
-      <w:pPr>
-        <w:pStyle w:val="ListParagraph"/>
-      </w:pPr>
-    </w:p>
-    <w:p>
+    <w:p>
+      <w:pPr>
+        <w:rPr>
+          <w:rFonts w:ascii="Tahoma" w:hAnsi="Tahoma" w:cs="Tahoma"/>
+        </w:rPr>
+      </w:pPr>
+    </w:p>
+    <w:p>
+      <w:pPr>
+        <w:pStyle w:val="ListParagraph"/>
+        <w:rPr>
+          <w:rFonts w:ascii="Tahoma" w:hAnsi="Tahoma" w:cs="Tahoma"/>
+        </w:rPr>
+      </w:pPr>
+    </w:p>
+    <w:p>
+      <w:pPr>
+        <w:rPr>
+          <w:rFonts w:ascii="Tahoma" w:hAnsi="Tahoma" w:cs="Tahoma"/>
+          <w:b/>
+          <w:bCs/>
+          <w:u w:val="single"/>
+        </w:rPr>
+      </w:pPr>
       <w:proofErr w:type="gramStart"/>
       <w:r>
-        <w:t>issues</w:t>
+        <w:rPr>
+          <w:rFonts w:ascii="Tahoma" w:hAnsi="Tahoma" w:cs="Tahoma"/>
+          <w:b/>
+          <w:bCs/>
+          <w:u w:val="single"/>
+        </w:rPr>
+        <w:t>open</w:t>
       </w:r>
       <w:proofErr w:type="gramEnd"/>
       <w:r>
-        <w:t xml:space="preserve"> with current algorithm == future work</w:t>
+        <w:rPr>
+          <w:rFonts w:ascii="Tahoma" w:hAnsi="Tahoma" w:cs="Tahoma"/>
+          <w:b/>
+          <w:bCs/>
+          <w:u w:val="single"/>
+        </w:rPr>
+        <w:t xml:space="preserve"> </w:t>
+      </w:r>
+      <w:r>
+        <w:rPr>
+          <w:rFonts w:ascii="Tahoma" w:hAnsi="Tahoma" w:cs="Tahoma"/>
+          <w:b/>
+          <w:bCs/>
+          <w:u w:val="single"/>
+        </w:rPr>
+        <w:t>issues == future work</w:t>
       </w:r>
     </w:p>
     <w:p>
@@ -746,17 +1744,145 @@
           <w:ilvl w:val="0"/>
           <w:numId w:val="1"/>
         </w:numPr>
-      </w:pPr>
+        <w:rPr>
+          <w:rFonts w:ascii="Tahoma" w:hAnsi="Tahoma" w:cs="Tahoma"/>
+          <w:b/>
+          <w:bCs/>
+        </w:rPr>
+      </w:pPr>
+      <w:r>
+        <w:rPr>
+          <w:rFonts w:ascii="Tahoma" w:hAnsi="Tahoma" w:cs="Tahoma"/>
+          <w:b/>
+          <w:bCs/>
+        </w:rPr>
+        <w:t>T</w:t>
+      </w:r>
+      <w:r>
+        <w:rPr>
+          <w:rFonts w:ascii="Tahoma" w:hAnsi="Tahoma" w:cs="Tahoma"/>
+          <w:b/>
+          <w:bCs/>
+        </w:rPr>
+        <w:t>heoretical limitations of M0</w:t>
+      </w:r>
+      <w:r>
+        <w:rPr>
+          <w:rFonts w:ascii="Tahoma" w:hAnsi="Tahoma" w:cs="Tahoma"/>
+        </w:rPr>
+        <w:t xml:space="preserve"> – </w:t>
+      </w:r>
+    </w:p>
+    <w:p>
+      <w:pPr>
+        <w:pStyle w:val="ListParagraph"/>
+        <w:numPr>
+          <w:ilvl w:val="1"/>
+          <w:numId w:val="1"/>
+        </w:numPr>
+        <w:rPr>
+          <w:rFonts w:ascii="Tahoma" w:hAnsi="Tahoma" w:cs="Tahoma"/>
+          <w:b/>
+          <w:bCs/>
+          <w:u w:val="single"/>
+        </w:rPr>
+      </w:pPr>
+      <w:r>
+        <w:rPr>
+          <w:rFonts w:ascii="Tahoma" w:hAnsi="Tahoma" w:cs="Tahoma"/>
+          <w:b/>
+          <w:bCs/>
+          <w:color w:val="FF0000"/>
+        </w:rPr>
+        <w:t>explanation:</w:t>
+      </w:r>
+    </w:p>
+    <w:p>
+      <w:pPr>
+        <w:pStyle w:val="ListParagraph"/>
+        <w:numPr>
+          <w:ilvl w:val="1"/>
+          <w:numId w:val="1"/>
+        </w:numPr>
+        <w:rPr>
+          <w:rFonts w:ascii="Tahoma" w:hAnsi="Tahoma" w:cs="Tahoma"/>
+          <w:b/>
+          <w:bCs/>
+          <w:u w:val="single"/>
+        </w:rPr>
+      </w:pPr>
+      <w:r>
+        <w:rPr>
+          <w:rFonts w:ascii="Tahoma" w:hAnsi="Tahoma" w:cs="Tahoma"/>
+        </w:rPr>
+        <w:lastRenderedPageBreak/>
+        <w:t>When</w:t>
+      </w:r>
+      <w:r>
+        <w:rPr>
+          <w:rFonts w:ascii="Tahoma" w:hAnsi="Tahoma" w:cs="Tahoma"/>
+        </w:rPr>
+        <w:t xml:space="preserve"> calculating </w:t>
+      </w:r>
       <w:proofErr w:type="gramStart"/>
       <w:r>
-        <w:t>we’re</w:t>
+        <w:rPr>
+          <w:rFonts w:ascii="Tahoma" w:hAnsi="Tahoma" w:cs="Tahoma"/>
+        </w:rPr>
+        <w:t>E[</w:t>
       </w:r>
       <w:proofErr w:type="gramEnd"/>
       <w:r>
-        <w:t xml:space="preserve"> currently ignoring priors</w:t>
-      </w:r>
-      <w:r>
-        <w:t>.</w:t>
+        <w:rPr>
+          <w:rFonts w:ascii="Tahoma" w:hAnsi="Tahoma" w:cs="Tahoma"/>
+        </w:rPr>
+        <w:t xml:space="preserve">P(ZM0)/ P(ZM)]  we are actually estimating – calculating a discrete average from sample in an estimated space. For some M0s, this estimation breaks, for example if some Genealogy z </w:t>
+      </w:r>
+      <w:r>
+        <w:rPr>
+          <w:rFonts w:ascii="Tahoma" w:hAnsi="Tahoma" w:cs="Tahoma"/>
+        </w:rPr>
+        <w:t>of M1 simply do not exist in M0.</w:t>
+      </w:r>
+      <w:r>
+        <w:rPr>
+          <w:rFonts w:ascii="Tahoma" w:hAnsi="Tahoma" w:cs="Tahoma"/>
+        </w:rPr>
+        <w:t xml:space="preserve"> </w:t>
+      </w:r>
+      <w:r>
+        <w:rPr>
+          <w:rFonts w:ascii="Tahoma" w:hAnsi="Tahoma" w:cs="Tahoma"/>
+        </w:rPr>
+        <w:t xml:space="preserve">This would lead to </w:t>
+      </w:r>
+      <w:proofErr w:type="gramStart"/>
+      <w:r>
+        <w:rPr>
+          <w:rFonts w:ascii="Tahoma" w:hAnsi="Tahoma" w:cs="Tahoma"/>
+        </w:rPr>
+        <w:t>P(</w:t>
+      </w:r>
+      <w:proofErr w:type="gramEnd"/>
+      <w:r>
+        <w:rPr>
+          <w:rFonts w:ascii="Tahoma" w:hAnsi="Tahoma" w:cs="Tahoma"/>
+        </w:rPr>
+        <w:t>zM0)/ P(</w:t>
+      </w:r>
+      <w:proofErr w:type="spellStart"/>
+      <w:r>
+        <w:rPr>
+          <w:rFonts w:ascii="Tahoma" w:hAnsi="Tahoma" w:cs="Tahoma"/>
+        </w:rPr>
+        <w:t>zM</w:t>
+      </w:r>
+      <w:proofErr w:type="spellEnd"/>
+      <w:r>
+        <w:rPr>
+          <w:rFonts w:ascii="Tahoma" w:hAnsi="Tahoma" w:cs="Tahoma"/>
+        </w:rPr>
+        <w:t>) = 0.</w:t>
       </w:r>
     </w:p>
     <w:p>
@@ -766,8 +1892,365 @@
           <w:ilvl w:val="1"/>
           <w:numId w:val="1"/>
         </w:numPr>
-      </w:pPr>
-      <w:r>
+        <w:rPr>
+          <w:rFonts w:ascii="Tahoma" w:hAnsi="Tahoma" w:cs="Tahoma"/>
+          <w:b/>
+          <w:bCs/>
+          <w:u w:val="single"/>
+        </w:rPr>
+      </w:pPr>
+      <w:r>
+        <w:rPr>
+          <w:rFonts w:ascii="Tahoma" w:hAnsi="Tahoma" w:cs="Tahoma"/>
+        </w:rPr>
+        <w:t xml:space="preserve">A first goal of the following research would be to formalize the reference model – </w:t>
+      </w:r>
+    </w:p>
+    <w:p>
+      <w:pPr>
+        <w:pStyle w:val="ListParagraph"/>
+        <w:numPr>
+          <w:ilvl w:val="2"/>
+          <w:numId w:val="1"/>
+        </w:numPr>
+        <w:rPr>
+          <w:rFonts w:ascii="Tahoma" w:hAnsi="Tahoma" w:cs="Tahoma"/>
+          <w:b/>
+          <w:bCs/>
+          <w:u w:val="single"/>
+        </w:rPr>
+      </w:pPr>
+      <w:r>
+        <w:rPr>
+          <w:rFonts w:ascii="Tahoma" w:hAnsi="Tahoma" w:cs="Tahoma"/>
+        </w:rPr>
+        <w:t xml:space="preserve">What are the hidden assumptions on the model of </w:t>
+      </w:r>
+      <w:proofErr w:type="gramStart"/>
+      <w:r>
+        <w:rPr>
+          <w:rFonts w:ascii="Tahoma" w:hAnsi="Tahoma" w:cs="Tahoma"/>
+        </w:rPr>
+        <w:t>E[</w:t>
+      </w:r>
+      <w:proofErr w:type="gramEnd"/>
+      <w:r>
+        <w:rPr>
+          <w:rFonts w:ascii="Tahoma" w:hAnsi="Tahoma" w:cs="Tahoma"/>
+        </w:rPr>
+        <w:t>P(ZM0)/ P(ZM)]?</w:t>
+      </w:r>
+    </w:p>
+    <w:p>
+      <w:pPr>
+        <w:pStyle w:val="ListParagraph"/>
+        <w:numPr>
+          <w:ilvl w:val="3"/>
+          <w:numId w:val="1"/>
+        </w:numPr>
+        <w:rPr>
+          <w:rFonts w:ascii="Tahoma" w:hAnsi="Tahoma" w:cs="Tahoma"/>
+          <w:b/>
+          <w:bCs/>
+          <w:u w:val="single"/>
+        </w:rPr>
+      </w:pPr>
+      <w:r>
+        <w:rPr>
+          <w:rFonts w:ascii="Tahoma" w:hAnsi="Tahoma" w:cs="Tahoma"/>
+        </w:rPr>
+        <w:t>For example for P(Z1,Theta|M0) should be well-defined</w:t>
+      </w:r>
+    </w:p>
+    <w:p>
+      <w:pPr>
+        <w:pStyle w:val="ListParagraph"/>
+        <w:numPr>
+          <w:ilvl w:val="2"/>
+          <w:numId w:val="1"/>
+        </w:numPr>
+        <w:rPr>
+          <w:rFonts w:ascii="Tahoma" w:hAnsi="Tahoma" w:cs="Tahoma"/>
+        </w:rPr>
+      </w:pPr>
+      <w:r>
+        <w:rPr>
+          <w:rFonts w:ascii="Tahoma" w:hAnsi="Tahoma" w:cs="Tahoma"/>
+        </w:rPr>
+        <w:t xml:space="preserve">What Criteria must M0 meet to uphold these </w:t>
+      </w:r>
+      <w:proofErr w:type="spellStart"/>
+      <w:r>
+        <w:rPr>
+          <w:rFonts w:ascii="Tahoma" w:hAnsi="Tahoma" w:cs="Tahoma"/>
+        </w:rPr>
+        <w:t>assumtions</w:t>
+      </w:r>
+      <w:proofErr w:type="spellEnd"/>
+      <w:r>
+        <w:rPr>
+          <w:rFonts w:ascii="Tahoma" w:hAnsi="Tahoma" w:cs="Tahoma"/>
+        </w:rPr>
+        <w:t>?</w:t>
+      </w:r>
+    </w:p>
+    <w:p>
+      <w:pPr>
+        <w:pStyle w:val="ListParagraph"/>
+        <w:numPr>
+          <w:ilvl w:val="3"/>
+          <w:numId w:val="1"/>
+        </w:numPr>
+        <w:rPr>
+          <w:rFonts w:ascii="Tahoma" w:hAnsi="Tahoma" w:cs="Tahoma"/>
+        </w:rPr>
+      </w:pPr>
+      <w:r>
+        <w:rPr>
+          <w:rFonts w:ascii="Tahoma" w:hAnsi="Tahoma" w:cs="Tahoma"/>
+        </w:rPr>
+        <w:t>For example – any model M0 which gives non-zero probabilities to any genealogy in M1</w:t>
+      </w:r>
+    </w:p>
+    <w:p>
+      <w:pPr>
+        <w:pStyle w:val="ListParagraph"/>
+        <w:numPr>
+          <w:ilvl w:val="1"/>
+          <w:numId w:val="1"/>
+        </w:numPr>
+        <w:rPr>
+          <w:rFonts w:ascii="Tahoma" w:hAnsi="Tahoma" w:cs="Tahoma"/>
+        </w:rPr>
+      </w:pPr>
+      <w:r>
+        <w:rPr>
+          <w:rFonts w:ascii="Tahoma" w:hAnsi="Tahoma" w:cs="Tahoma"/>
+        </w:rPr>
+        <w:t xml:space="preserve">Later for practical reasons we might choose </w:t>
+      </w:r>
+      <w:proofErr w:type="spellStart"/>
+      <w:r>
+        <w:rPr>
+          <w:rFonts w:ascii="Tahoma" w:hAnsi="Tahoma" w:cs="Tahoma"/>
+        </w:rPr>
+        <w:t>lo</w:t>
+      </w:r>
+      <w:proofErr w:type="spellEnd"/>
+      <w:r>
+        <w:rPr>
+          <w:rFonts w:ascii="Tahoma" w:hAnsi="Tahoma" w:cs="Tahoma"/>
+        </w:rPr>
+        <w:t xml:space="preserve"> limit ourselves only to M0s with a well-defined projection from M1</w:t>
+      </w:r>
+    </w:p>
+    <w:p>
+      <w:pPr>
+        <w:pStyle w:val="ListParagraph"/>
+        <w:ind w:left="1440"/>
+        <w:rPr>
+          <w:rFonts w:ascii="Tahoma" w:hAnsi="Tahoma" w:cs="Tahoma"/>
+        </w:rPr>
+      </w:pPr>
+    </w:p>
+    <w:p>
+      <w:pPr>
+        <w:pStyle w:val="ListParagraph"/>
+        <w:ind w:left="1440"/>
+        <w:rPr>
+          <w:rFonts w:ascii="Tahoma" w:hAnsi="Tahoma" w:cs="Tahoma"/>
+        </w:rPr>
+      </w:pPr>
+    </w:p>
+    <w:p>
+      <w:pPr>
+        <w:pStyle w:val="ListParagraph"/>
+        <w:numPr>
+          <w:ilvl w:val="0"/>
+          <w:numId w:val="1"/>
+        </w:numPr>
+        <w:ind w:left="360"/>
+        <w:rPr>
+          <w:rFonts w:ascii="Tahoma" w:hAnsi="Tahoma" w:cs="Tahoma"/>
+          <w:b/>
+          <w:bCs/>
+        </w:rPr>
+      </w:pPr>
+      <w:r>
+        <w:rPr>
+          <w:rFonts w:ascii="Tahoma" w:hAnsi="Tahoma" w:cs="Tahoma"/>
+          <w:b/>
+          <w:bCs/>
+        </w:rPr>
+        <w:t>Difference in parametrization between models</w:t>
+      </w:r>
+    </w:p>
+    <w:p>
+      <w:pPr>
+        <w:pStyle w:val="ListParagraph"/>
+        <w:numPr>
+          <w:ilvl w:val="1"/>
+          <w:numId w:val="1"/>
+        </w:numPr>
+        <w:ind w:left="1080"/>
+        <w:rPr>
+          <w:rFonts w:ascii="Tahoma" w:hAnsi="Tahoma" w:cs="Tahoma"/>
+        </w:rPr>
+      </w:pPr>
+      <w:r>
+        <w:rPr>
+          <w:rFonts w:ascii="Tahoma" w:hAnsi="Tahoma" w:cs="Tahoma"/>
+          <w:b/>
+          <w:bCs/>
+          <w:color w:val="FF0000"/>
+        </w:rPr>
+        <w:t>explanation:</w:t>
+      </w:r>
+    </w:p>
+    <w:p>
+      <w:pPr>
+        <w:pStyle w:val="ListParagraph"/>
+        <w:numPr>
+          <w:ilvl w:val="1"/>
+          <w:numId w:val="1"/>
+        </w:numPr>
+        <w:ind w:left="1080"/>
+        <w:rPr>
+          <w:rFonts w:ascii="Tahoma" w:hAnsi="Tahoma" w:cs="Tahoma"/>
+        </w:rPr>
+      </w:pPr>
+      <w:r>
+        <w:rPr>
+          <w:rFonts w:ascii="Tahoma" w:hAnsi="Tahoma" w:cs="Tahoma"/>
+        </w:rPr>
+        <w:t xml:space="preserve">M1 &amp; M0 (&amp; M2) will often have differing parametrizations. Usually M0 would have fewer </w:t>
+      </w:r>
+      <w:proofErr w:type="spellStart"/>
+      <w:r>
+        <w:rPr>
+          <w:rFonts w:ascii="Tahoma" w:hAnsi="Tahoma" w:cs="Tahoma"/>
+        </w:rPr>
+        <w:t>params</w:t>
+      </w:r>
+      <w:proofErr w:type="spellEnd"/>
+      <w:r>
+        <w:rPr>
+          <w:rFonts w:ascii="Tahoma" w:hAnsi="Tahoma" w:cs="Tahoma"/>
+        </w:rPr>
+        <w:t xml:space="preserve">. These </w:t>
+      </w:r>
+      <w:proofErr w:type="spellStart"/>
+      <w:r>
+        <w:rPr>
+          <w:rFonts w:ascii="Tahoma" w:hAnsi="Tahoma" w:cs="Tahoma"/>
+        </w:rPr>
+        <w:t>params</w:t>
+      </w:r>
+      <w:proofErr w:type="spellEnd"/>
+      <w:r>
+        <w:rPr>
+          <w:rFonts w:ascii="Tahoma" w:hAnsi="Tahoma" w:cs="Tahoma"/>
+        </w:rPr>
+        <w:t xml:space="preserve"> manifest in the calculation </w:t>
+      </w:r>
+      <w:proofErr w:type="gramStart"/>
+      <w:r>
+        <w:rPr>
+          <w:rFonts w:ascii="Tahoma" w:hAnsi="Tahoma" w:cs="Tahoma"/>
+        </w:rPr>
+        <w:t>E[</w:t>
+      </w:r>
+      <w:proofErr w:type="gramEnd"/>
+      <w:r>
+        <w:rPr>
+          <w:rFonts w:ascii="Tahoma" w:hAnsi="Tahoma" w:cs="Tahoma"/>
+        </w:rPr>
+        <w:t>P/P].</w:t>
+      </w:r>
+    </w:p>
+    <w:p>
+      <w:pPr>
+        <w:pStyle w:val="ListParagraph"/>
+        <w:numPr>
+          <w:ilvl w:val="2"/>
+          <w:numId w:val="1"/>
+        </w:numPr>
+        <w:bidi/>
+        <w:ind w:left="1800"/>
+        <w:rPr>
+          <w:rFonts w:ascii="Tahoma" w:hAnsi="Tahoma" w:cs="Tahoma"/>
+          <w:color w:val="FF0000"/>
+        </w:rPr>
+      </w:pPr>
+      <w:r>
+        <w:rPr>
+          <w:rFonts w:ascii="Tahoma" w:hAnsi="Tahoma" w:cs="Tahoma"/>
+          <w:color w:val="FF0000"/>
+          <w:rtl/>
+        </w:rPr>
+        <w:t xml:space="preserve">לקשר יותר טוב עם הנוסחא </w:t>
+      </w:r>
+      <w:r>
+        <w:rPr>
+          <w:rFonts w:ascii="Tahoma" w:hAnsi="Tahoma" w:cs="Tahoma"/>
+          <w:color w:val="FF0000"/>
+        </w:rPr>
+        <w:t>E[p/p]</w:t>
+      </w:r>
+      <w:r>
+        <w:rPr>
+          <w:rFonts w:ascii="Tahoma" w:hAnsi="Tahoma" w:cs="Tahoma"/>
+          <w:color w:val="FF0000"/>
+          <w:rtl/>
+        </w:rPr>
+        <w:t xml:space="preserve"> ועם הבעיה התאורטית. לאתר את ההנחות החביות</w:t>
+      </w:r>
+    </w:p>
+    <w:p>
+      <w:pPr>
+        <w:pStyle w:val="ListParagraph"/>
+        <w:bidi/>
+        <w:ind w:left="1800"/>
+        <w:rPr>
+          <w:rFonts w:ascii="Tahoma" w:hAnsi="Tahoma" w:cs="Tahoma"/>
+        </w:rPr>
+      </w:pPr>
+    </w:p>
+    <w:p>
+      <w:pPr>
+        <w:pStyle w:val="ListParagraph"/>
+        <w:numPr>
+          <w:ilvl w:val="1"/>
+          <w:numId w:val="1"/>
+        </w:numPr>
+        <w:ind w:left="1080"/>
+        <w:rPr>
+          <w:rFonts w:ascii="Tahoma" w:hAnsi="Tahoma" w:cs="Tahoma"/>
+        </w:rPr>
+      </w:pPr>
+      <w:r>
+        <w:rPr>
+          <w:rFonts w:ascii="Tahoma" w:hAnsi="Tahoma" w:cs="Tahoma"/>
+        </w:rPr>
+        <w:t>Currently we are ignoring priors completely.</w:t>
+      </w:r>
+    </w:p>
+    <w:p>
+      <w:pPr>
+        <w:pStyle w:val="ListParagraph"/>
+        <w:numPr>
+          <w:ilvl w:val="2"/>
+          <w:numId w:val="1"/>
+        </w:numPr>
+        <w:ind w:left="1800"/>
+        <w:rPr>
+          <w:rFonts w:ascii="Tahoma" w:hAnsi="Tahoma" w:cs="Tahoma"/>
+        </w:rPr>
+      </w:pPr>
+      <w:r>
+        <w:rPr>
+          <w:rFonts w:ascii="Tahoma" w:hAnsi="Tahoma" w:cs="Tahoma"/>
+        </w:rPr>
         <w:t>What effect does this have?</w:t>
       </w:r>
     </w:p>
@@ -775,12 +2258,159 @@
       <w:pPr>
         <w:pStyle w:val="ListParagraph"/>
         <w:numPr>
+          <w:ilvl w:val="2"/>
+          <w:numId w:val="1"/>
+        </w:numPr>
+        <w:ind w:left="1800"/>
+        <w:rPr>
+          <w:rFonts w:ascii="Tahoma" w:hAnsi="Tahoma" w:cs="Tahoma"/>
+        </w:rPr>
+      </w:pPr>
+      <w:r>
+        <w:rPr>
+          <w:rFonts w:ascii="Tahoma" w:hAnsi="Tahoma" w:cs="Tahoma"/>
+        </w:rPr>
+        <w:t>Under what assumptions is this legal?</w:t>
+      </w:r>
+    </w:p>
+    <w:p>
+      <w:pPr>
+        <w:pStyle w:val="ListParagraph"/>
+        <w:numPr>
+          <w:ilvl w:val="2"/>
+          <w:numId w:val="1"/>
+        </w:numPr>
+        <w:ind w:left="1800"/>
+        <w:rPr>
+          <w:rFonts w:ascii="Tahoma" w:hAnsi="Tahoma" w:cs="Tahoma"/>
+        </w:rPr>
+      </w:pPr>
+      <w:r>
+        <w:rPr>
+          <w:rFonts w:ascii="Tahoma" w:hAnsi="Tahoma" w:cs="Tahoma"/>
+        </w:rPr>
+        <w:t>Can we still do this when also comparing with M2? Under what assumptions</w:t>
+      </w:r>
+    </w:p>
+    <w:p>
+      <w:pPr>
+        <w:pStyle w:val="ListParagraph"/>
+        <w:numPr>
           <w:ilvl w:val="1"/>
           <w:numId w:val="1"/>
         </w:numPr>
-      </w:pPr>
-      <w:r>
-        <w:t>Under what assumptions is this legal?</w:t>
+        <w:ind w:left="1080"/>
+        <w:rPr>
+          <w:rFonts w:ascii="Tahoma" w:hAnsi="Tahoma" w:cs="Tahoma"/>
+        </w:rPr>
+      </w:pPr>
+      <w:r>
+        <w:rPr>
+          <w:rFonts w:ascii="Tahoma" w:hAnsi="Tahoma" w:cs="Tahoma"/>
+        </w:rPr>
+        <w:t>A mile-stone in our work would be to develop a theory and technique to map\project parameters from M1 to M0</w:t>
+      </w:r>
+    </w:p>
+    <w:p>
+      <w:pPr>
+        <w:pStyle w:val="ListParagraph"/>
+        <w:numPr>
+          <w:ilvl w:val="2"/>
+          <w:numId w:val="1"/>
+        </w:numPr>
+        <w:ind w:left="1800"/>
+        <w:rPr>
+          <w:rFonts w:ascii="Tahoma" w:hAnsi="Tahoma" w:cs="Tahoma"/>
+        </w:rPr>
+      </w:pPr>
+      <w:r>
+        <w:rPr>
+          <w:rFonts w:ascii="Tahoma" w:hAnsi="Tahoma" w:cs="Tahoma"/>
+        </w:rPr>
+        <w:t xml:space="preserve">Option – make priors smarter by adding flags (binomial random </w:t>
+      </w:r>
+      <w:proofErr w:type="spellStart"/>
+      <w:r>
+        <w:rPr>
+          <w:rFonts w:ascii="Tahoma" w:hAnsi="Tahoma" w:cs="Tahoma"/>
+        </w:rPr>
+        <w:t>vars</w:t>
+      </w:r>
+      <w:proofErr w:type="spellEnd"/>
+      <w:r>
+        <w:rPr>
+          <w:rFonts w:ascii="Tahoma" w:hAnsi="Tahoma" w:cs="Tahoma"/>
+        </w:rPr>
+        <w:t xml:space="preserve">) – </w:t>
+      </w:r>
+      <w:proofErr w:type="spellStart"/>
+      <w:r>
+        <w:rPr>
+          <w:rFonts w:ascii="Tahoma" w:hAnsi="Tahoma" w:cs="Tahoma"/>
+        </w:rPr>
+        <w:t>isSplitPopulation</w:t>
+      </w:r>
+      <w:proofErr w:type="spellEnd"/>
+      <w:r>
+        <w:rPr>
+          <w:rFonts w:ascii="Tahoma" w:hAnsi="Tahoma" w:cs="Tahoma"/>
+        </w:rPr>
+        <w:t xml:space="preserve">, </w:t>
+      </w:r>
+      <w:proofErr w:type="spellStart"/>
+      <w:r>
+        <w:rPr>
+          <w:rFonts w:ascii="Tahoma" w:hAnsi="Tahoma" w:cs="Tahoma"/>
+        </w:rPr>
+        <w:t>isMigrationStart</w:t>
+      </w:r>
+      <w:proofErr w:type="spellEnd"/>
+      <w:r>
+        <w:rPr>
+          <w:rFonts w:ascii="Tahoma" w:hAnsi="Tahoma" w:cs="Tahoma"/>
+        </w:rPr>
+        <w:t>, …</w:t>
+      </w:r>
+    </w:p>
+    <w:p>
+      <w:pPr>
+        <w:rPr>
+          <w:rFonts w:ascii="Tahoma" w:hAnsi="Tahoma" w:cs="Tahoma"/>
+        </w:rPr>
+      </w:pPr>
+    </w:p>
+    <w:p>
+      <w:pPr>
+        <w:pStyle w:val="ListParagraph"/>
+        <w:numPr>
+          <w:ilvl w:val="0"/>
+          <w:numId w:val="1"/>
+        </w:numPr>
+        <w:rPr>
+          <w:rFonts w:ascii="Tahoma" w:hAnsi="Tahoma" w:cs="Tahoma"/>
+        </w:rPr>
+      </w:pPr>
+      <w:r>
+        <w:rPr>
+          <w:rFonts w:ascii="Tahoma" w:hAnsi="Tahoma" w:cs="Tahoma"/>
+          <w:b/>
+          <w:bCs/>
+        </w:rPr>
+        <w:t>S</w:t>
+      </w:r>
+      <w:r>
+        <w:rPr>
+          <w:rFonts w:ascii="Tahoma" w:hAnsi="Tahoma" w:cs="Tahoma"/>
+          <w:b/>
+          <w:bCs/>
+        </w:rPr>
+        <w:t>upporting more than M0</w:t>
+      </w:r>
+      <w:r>
+        <w:rPr>
+          <w:rFonts w:ascii="Tahoma" w:hAnsi="Tahoma" w:cs="Tahoma"/>
+        </w:rPr>
+        <w:t xml:space="preserve"> –</w:t>
       </w:r>
     </w:p>
     <w:p>
@@ -790,10 +2420,217 @@
           <w:ilvl w:val="1"/>
           <w:numId w:val="1"/>
         </w:numPr>
-      </w:pPr>
-      <w:r>
-        <w:t>How to integrate priors?</w:t>
-      </w:r>
+        <w:rPr>
+          <w:rFonts w:ascii="Tahoma" w:hAnsi="Tahoma" w:cs="Tahoma"/>
+        </w:rPr>
+      </w:pPr>
+      <w:r>
+        <w:rPr>
+          <w:rFonts w:ascii="Tahoma" w:hAnsi="Tahoma" w:cs="Tahoma"/>
+          <w:b/>
+          <w:bCs/>
+          <w:color w:val="FF0000"/>
+        </w:rPr>
+        <w:t xml:space="preserve">explanation: </w:t>
+      </w:r>
+    </w:p>
+    <w:p>
+      <w:pPr>
+        <w:pStyle w:val="ListParagraph"/>
+        <w:numPr>
+          <w:ilvl w:val="1"/>
+          <w:numId w:val="1"/>
+        </w:numPr>
+        <w:rPr>
+          <w:rFonts w:ascii="Tahoma" w:hAnsi="Tahoma" w:cs="Tahoma"/>
+        </w:rPr>
+      </w:pPr>
+      <w:r>
+        <w:rPr>
+          <w:rFonts w:ascii="Tahoma" w:hAnsi="Tahoma" w:cs="Tahoma"/>
+        </w:rPr>
+        <w:t>T</w:t>
+      </w:r>
+      <w:r>
+        <w:rPr>
+          <w:rFonts w:ascii="Tahoma" w:hAnsi="Tahoma" w:cs="Tahoma"/>
+        </w:rPr>
+        <w:t xml:space="preserve">he core model-compare algorithm outputs a comparison between the main thesis model “M1” and a reference model “M0”. In an ideal world the algorithm would support </w:t>
+      </w:r>
+      <w:r>
+        <w:rPr>
+          <w:rFonts w:ascii="Tahoma" w:hAnsi="Tahoma" w:cs="Tahoma"/>
+          <w:b/>
+          <w:bCs/>
+        </w:rPr>
+        <w:t>any</w:t>
+      </w:r>
+      <w:r>
+        <w:rPr>
+          <w:rFonts w:ascii="Tahoma" w:hAnsi="Tahoma" w:cs="Tahoma"/>
+        </w:rPr>
+        <w:t xml:space="preserve"> model as a reference model (instead of the current M0-only).</w:t>
+      </w:r>
+    </w:p>
+    <w:p>
+      <w:pPr>
+        <w:pStyle w:val="ListParagraph"/>
+        <w:rPr>
+          <w:rFonts w:ascii="Tahoma" w:hAnsi="Tahoma" w:cs="Tahoma"/>
+        </w:rPr>
+      </w:pPr>
+      <w:r>
+        <w:rPr>
+          <w:rFonts w:ascii="Tahoma" w:hAnsi="Tahoma" w:cs="Tahoma"/>
+        </w:rPr>
+        <w:t xml:space="preserve">In practice this is not possible since we rely on existing GPHOCS calculations and these obviously do not apply to general population trees. This narrows the scope to population trees </w:t>
+      </w:r>
+    </w:p>
+    <w:p>
+      <w:pPr>
+        <w:ind w:left="720"/>
+        <w:rPr>
+          <w:rFonts w:ascii="Tahoma" w:hAnsi="Tahoma" w:cs="Tahoma"/>
+        </w:rPr>
+      </w:pPr>
+      <w:r>
+        <w:rPr>
+          <w:rFonts w:ascii="Tahoma" w:hAnsi="Tahoma" w:cs="Tahoma"/>
+        </w:rPr>
+        <w:t>Some ideas:</w:t>
+      </w:r>
+    </w:p>
+    <w:p>
+      <w:pPr>
+        <w:pStyle w:val="ListParagraph"/>
+        <w:numPr>
+          <w:ilvl w:val="1"/>
+          <w:numId w:val="1"/>
+        </w:numPr>
+        <w:rPr>
+          <w:rFonts w:ascii="Tahoma" w:hAnsi="Tahoma" w:cs="Tahoma"/>
+        </w:rPr>
+      </w:pPr>
+      <w:proofErr w:type="gramStart"/>
+      <w:r>
+        <w:rPr>
+          <w:rFonts w:ascii="Tahoma" w:hAnsi="Tahoma" w:cs="Tahoma"/>
+        </w:rPr>
+        <w:t>gphocs</w:t>
+      </w:r>
+      <w:proofErr w:type="gramEnd"/>
+      <w:r>
+        <w:rPr>
+          <w:rFonts w:ascii="Tahoma" w:hAnsi="Tahoma" w:cs="Tahoma"/>
+        </w:rPr>
+        <w:t xml:space="preserve"> outputs in each iteration all genealogies. Freely </w:t>
+      </w:r>
+      <w:proofErr w:type="gramStart"/>
+      <w:r>
+        <w:rPr>
+          <w:rFonts w:ascii="Tahoma" w:hAnsi="Tahoma" w:cs="Tahoma"/>
+        </w:rPr>
+        <w:t>choose  M0</w:t>
+      </w:r>
+      <w:proofErr w:type="gramEnd"/>
+      <w:r>
+        <w:rPr>
+          <w:rFonts w:ascii="Tahoma" w:hAnsi="Tahoma" w:cs="Tahoma"/>
+        </w:rPr>
+        <w:t xml:space="preserve"> and use genealogies to exactly calculate gen-likelihood.</w:t>
+      </w:r>
+    </w:p>
+    <w:p>
+      <w:pPr>
+        <w:pStyle w:val="ListParagraph"/>
+        <w:numPr>
+          <w:ilvl w:val="1"/>
+          <w:numId w:val="1"/>
+        </w:numPr>
+        <w:rPr>
+          <w:rFonts w:ascii="Tahoma" w:hAnsi="Tahoma" w:cs="Tahoma"/>
+          <w:rtl/>
+        </w:rPr>
+      </w:pPr>
+      <w:proofErr w:type="gramStart"/>
+      <w:r>
+        <w:rPr>
+          <w:rFonts w:ascii="Tahoma" w:hAnsi="Tahoma" w:cs="Tahoma"/>
+        </w:rPr>
+        <w:t>for</w:t>
+      </w:r>
+      <w:proofErr w:type="gramEnd"/>
+      <w:r>
+        <w:rPr>
+          <w:rFonts w:ascii="Tahoma" w:hAnsi="Tahoma" w:cs="Tahoma"/>
+        </w:rPr>
+        <w:t xml:space="preserve"> each major event in the model (population split, </w:t>
+      </w:r>
+      <w:proofErr w:type="spellStart"/>
+      <w:r>
+        <w:rPr>
+          <w:rFonts w:ascii="Tahoma" w:hAnsi="Tahoma" w:cs="Tahoma"/>
+        </w:rPr>
+        <w:t>mig</w:t>
+      </w:r>
+      <w:proofErr w:type="spellEnd"/>
+      <w:r>
+        <w:rPr>
+          <w:rFonts w:ascii="Tahoma" w:hAnsi="Tahoma" w:cs="Tahoma"/>
+        </w:rPr>
+        <w:t xml:space="preserve"> start, </w:t>
+      </w:r>
+      <w:proofErr w:type="spellStart"/>
+      <w:r>
+        <w:rPr>
+          <w:rFonts w:ascii="Tahoma" w:hAnsi="Tahoma" w:cs="Tahoma"/>
+        </w:rPr>
+        <w:t>mig</w:t>
+      </w:r>
+      <w:proofErr w:type="spellEnd"/>
+      <w:r>
+        <w:rPr>
+          <w:rFonts w:ascii="Tahoma" w:hAnsi="Tahoma" w:cs="Tahoma"/>
+        </w:rPr>
+        <w:t xml:space="preserve"> end) defining a band in the model, output sufficient statistics for specific band. Create M0 </w:t>
+      </w:r>
+      <w:r>
+        <w:rPr>
+          <w:rFonts w:ascii="Tahoma" w:hAnsi="Tahoma" w:cs="Tahoma"/>
+        </w:rPr>
+        <w:lastRenderedPageBreak/>
+        <w:t>through some reassembly of the bands and calculate gen-likelihood using sufficient stats on the bands.</w:t>
+      </w:r>
+    </w:p>
+    <w:p>
+      <w:pPr>
+        <w:bidi/>
+        <w:rPr>
+          <w:rFonts w:ascii="Tahoma" w:hAnsi="Tahoma" w:cs="Tahoma"/>
+          <w:rtl/>
+        </w:rPr>
+      </w:pPr>
+      <w:r>
+        <w:rPr>
+          <w:rFonts w:ascii="Tahoma" w:hAnsi="Tahoma" w:cs="Tahoma"/>
+          <w:rtl/>
+        </w:rPr>
+        <w:t>פה לעבות, להדגיש את החשיבות, את זה שזה מוסיף לנו גמישות, את האתגר המדמ"חניקי, ושזה יהיה האתגר הראשון ואולי העיקרי.</w:t>
+      </w:r>
+    </w:p>
+    <w:p>
+      <w:pPr>
+        <w:rPr>
+          <w:rFonts w:ascii="Tahoma" w:hAnsi="Tahoma" w:cs="Tahoma"/>
+        </w:rPr>
+      </w:pPr>
+    </w:p>
+    <w:p>
+      <w:pPr>
+        <w:rPr>
+          <w:rFonts w:ascii="Tahoma" w:hAnsi="Tahoma" w:cs="Tahoma"/>
+        </w:rPr>
+      </w:pPr>
     </w:p>
     <w:p>
       <w:pPr>
@@ -802,9 +2639,193 @@
           <w:ilvl w:val="0"/>
           <w:numId w:val="1"/>
         </w:numPr>
-      </w:pPr>
-      <w:r>
-        <w:t>supporting more than M0</w:t>
+        <w:rPr>
+          <w:rFonts w:ascii="Tahoma" w:hAnsi="Tahoma" w:cs="Tahoma"/>
+          <w:b/>
+          <w:bCs/>
+        </w:rPr>
+      </w:pPr>
+      <w:r>
+        <w:rPr>
+          <w:rFonts w:ascii="Tahoma" w:hAnsi="Tahoma" w:cs="Tahoma"/>
+          <w:b/>
+          <w:bCs/>
+        </w:rPr>
+        <w:t>Choosing a reference model</w:t>
+      </w:r>
+    </w:p>
+    <w:p>
+      <w:pPr>
+        <w:pStyle w:val="ListParagraph"/>
+        <w:numPr>
+          <w:ilvl w:val="1"/>
+          <w:numId w:val="1"/>
+        </w:numPr>
+        <w:rPr>
+          <w:rFonts w:ascii="Tahoma" w:hAnsi="Tahoma" w:cs="Tahoma"/>
+        </w:rPr>
+      </w:pPr>
+      <w:r>
+        <w:rPr>
+          <w:rFonts w:ascii="Tahoma" w:hAnsi="Tahoma" w:cs="Tahoma"/>
+        </w:rPr>
+        <w:t xml:space="preserve">Different M0s would give different variances to </w:t>
+      </w:r>
+      <w:proofErr w:type="gramStart"/>
+      <w:r>
+        <w:rPr>
+          <w:rFonts w:ascii="Tahoma" w:hAnsi="Tahoma" w:cs="Tahoma"/>
+        </w:rPr>
+        <w:t>E[</w:t>
+      </w:r>
+      <w:proofErr w:type="gramEnd"/>
+      <w:r>
+        <w:rPr>
+          <w:rFonts w:ascii="Tahoma" w:hAnsi="Tahoma" w:cs="Tahoma"/>
+        </w:rPr>
+        <w:t xml:space="preserve">P/P].  </w:t>
+      </w:r>
+      <w:r>
+        <w:rPr>
+          <w:rFonts w:ascii="Tahoma" w:hAnsi="Tahoma" w:cs="Tahoma"/>
+          <w:i/>
+          <w:iCs/>
+          <w:color w:val="FF0000"/>
+        </w:rPr>
+        <w:t>Benefit of good M0</w:t>
+      </w:r>
+    </w:p>
+    <w:p>
+      <w:pPr>
+        <w:pStyle w:val="ListParagraph"/>
+        <w:numPr>
+          <w:ilvl w:val="1"/>
+          <w:numId w:val="1"/>
+        </w:numPr>
+        <w:rPr>
+          <w:rFonts w:ascii="Tahoma" w:hAnsi="Tahoma" w:cs="Tahoma"/>
+        </w:rPr>
+      </w:pPr>
+      <w:r>
+        <w:rPr>
+          <w:rFonts w:ascii="Tahoma" w:hAnsi="Tahoma" w:cs="Tahoma"/>
+        </w:rPr>
+        <w:t>The choosing grows more complex when also considering M2. What is the best model to compare M1 &amp; M2?</w:t>
+      </w:r>
+    </w:p>
+    <w:p>
+      <w:pPr>
+        <w:pStyle w:val="ListParagraph"/>
+        <w:numPr>
+          <w:ilvl w:val="2"/>
+          <w:numId w:val="1"/>
+        </w:numPr>
+        <w:rPr>
+          <w:rFonts w:ascii="Tahoma" w:hAnsi="Tahoma" w:cs="Tahoma"/>
+        </w:rPr>
+      </w:pPr>
+      <w:r>
+        <w:rPr>
+          <w:rFonts w:ascii="Tahoma" w:hAnsi="Tahoma" w:cs="Tahoma"/>
+        </w:rPr>
+        <w:t>We need develop the theory and practice of this question.</w:t>
+      </w:r>
+    </w:p>
+    <w:p>
+      <w:pPr>
+        <w:pStyle w:val="ListParagraph"/>
+        <w:numPr>
+          <w:ilvl w:val="1"/>
+          <w:numId w:val="1"/>
+        </w:numPr>
+        <w:rPr>
+          <w:rFonts w:ascii="Tahoma" w:hAnsi="Tahoma" w:cs="Tahoma"/>
+        </w:rPr>
+      </w:pPr>
+      <w:r>
+        <w:rPr>
+          <w:rFonts w:ascii="Tahoma" w:hAnsi="Tahoma" w:cs="Tahoma"/>
+        </w:rPr>
+        <w:t xml:space="preserve">A necessary ability to make </w:t>
+      </w:r>
+      <w:proofErr w:type="spellStart"/>
+      <w:r>
+        <w:rPr>
+          <w:rFonts w:ascii="Tahoma" w:hAnsi="Tahoma" w:cs="Tahoma"/>
+        </w:rPr>
+        <w:t>model_compare</w:t>
+      </w:r>
+      <w:proofErr w:type="spellEnd"/>
+      <w:r>
+        <w:rPr>
+          <w:rFonts w:ascii="Tahoma" w:hAnsi="Tahoma" w:cs="Tahoma"/>
+        </w:rPr>
+        <w:t xml:space="preserve"> useful would be to formalize and implement an approach to finding the best M0</w:t>
+      </w:r>
+    </w:p>
+    <w:p>
+      <w:pPr>
+        <w:pStyle w:val="ListParagraph"/>
+        <w:numPr>
+          <w:ilvl w:val="2"/>
+          <w:numId w:val="1"/>
+        </w:numPr>
+        <w:rPr>
+          <w:rFonts w:ascii="Tahoma" w:hAnsi="Tahoma" w:cs="Tahoma"/>
+        </w:rPr>
+      </w:pPr>
+      <w:r>
+        <w:rPr>
+          <w:rFonts w:ascii="Tahoma" w:hAnsi="Tahoma" w:cs="Tahoma"/>
+        </w:rPr>
+        <w:t>For example, exhaustive approach over legal M0s which measures the variance of E[P/P]</w:t>
+      </w:r>
+    </w:p>
+    <w:p>
+      <w:pPr>
+        <w:rPr>
+          <w:rFonts w:ascii="Tahoma" w:hAnsi="Tahoma" w:cs="Tahoma"/>
+        </w:rPr>
+      </w:pPr>
+    </w:p>
+    <w:p>
+      <w:pPr>
+        <w:rPr>
+          <w:rFonts w:ascii="Tahoma" w:hAnsi="Tahoma" w:cs="Tahoma"/>
+          <w:b/>
+          <w:bCs/>
+          <w:color w:val="FF0000"/>
+          <w:u w:val="single"/>
+        </w:rPr>
+      </w:pPr>
+      <w:r>
+        <w:rPr>
+          <w:rFonts w:ascii="Tahoma" w:hAnsi="Tahoma" w:cs="Tahoma"/>
+          <w:b/>
+          <w:bCs/>
+          <w:color w:val="FF0000"/>
+          <w:u w:val="single"/>
+        </w:rPr>
+        <w:t>Experiment road-map</w:t>
+      </w:r>
+    </w:p>
+    <w:p>
+      <w:pPr>
+        <w:rPr>
+          <w:rFonts w:ascii="Tahoma" w:hAnsi="Tahoma" w:cs="Tahoma"/>
+          <w:b/>
+          <w:bCs/>
+          <w:u w:val="single"/>
+        </w:rPr>
+      </w:pPr>
+      <w:r>
+        <w:rPr>
+          <w:rFonts w:ascii="Tahoma" w:hAnsi="Tahoma" w:cs="Tahoma"/>
+          <w:b/>
+          <w:bCs/>
+          <w:u w:val="single"/>
+        </w:rPr>
+        <w:t>Near Future</w:t>
       </w:r>
     </w:p>
     <w:p>
@@ -812,32 +2833,477 @@
         <w:pStyle w:val="ListParagraph"/>
         <w:numPr>
           <w:ilvl w:val="0"/>
-          <w:numId w:val="1"/>
-        </w:numPr>
-      </w:pPr>
-      <w:r>
-        <w:t xml:space="preserve">post processing on </w:t>
+          <w:numId w:val="3"/>
+        </w:numPr>
+        <w:rPr>
+          <w:rFonts w:ascii="Tahoma" w:hAnsi="Tahoma" w:cs="Tahoma"/>
+        </w:rPr>
+      </w:pPr>
+      <w:r>
+        <w:rPr>
+          <w:rFonts w:ascii="Tahoma" w:hAnsi="Tahoma" w:cs="Tahoma"/>
+        </w:rPr>
+        <w:t>Fill in some theoretical gaps.</w:t>
+      </w:r>
+    </w:p>
+    <w:p>
+      <w:pPr>
+        <w:pStyle w:val="ListParagraph"/>
+        <w:rPr>
+          <w:rFonts w:ascii="Tahoma" w:hAnsi="Tahoma" w:cs="Tahoma"/>
+        </w:rPr>
+      </w:pPr>
+      <w:r>
+        <w:rPr>
+          <w:rFonts w:ascii="Tahoma" w:hAnsi="Tahoma" w:cs="Tahoma"/>
+        </w:rPr>
+        <w:t>Focus on one of the following</w:t>
+      </w:r>
+    </w:p>
+    <w:p>
+      <w:pPr>
+        <w:pStyle w:val="ListParagraph"/>
+        <w:numPr>
+          <w:ilvl w:val="1"/>
+          <w:numId w:val="3"/>
+        </w:numPr>
+        <w:rPr>
+          <w:rFonts w:ascii="Tahoma" w:hAnsi="Tahoma" w:cs="Tahoma"/>
+          <w:b/>
+          <w:bCs/>
+        </w:rPr>
+      </w:pPr>
+      <w:r>
+        <w:rPr>
+          <w:rFonts w:ascii="Tahoma" w:hAnsi="Tahoma" w:cs="Tahoma"/>
+          <w:b/>
+          <w:bCs/>
+        </w:rPr>
+        <w:t>Theoretical Limitations on M0</w:t>
+      </w:r>
+    </w:p>
+    <w:p>
+      <w:pPr>
+        <w:pStyle w:val="ListParagraph"/>
+        <w:numPr>
+          <w:ilvl w:val="1"/>
+          <w:numId w:val="3"/>
+        </w:numPr>
+        <w:rPr>
+          <w:rFonts w:ascii="Tahoma" w:hAnsi="Tahoma" w:cs="Tahoma"/>
+        </w:rPr>
+      </w:pPr>
+      <w:r>
+        <w:rPr>
+          <w:rFonts w:ascii="Tahoma" w:hAnsi="Tahoma" w:cs="Tahoma"/>
+        </w:rPr>
+        <w:t>Supporting multiple M0s in single gphocs run</w:t>
+      </w:r>
+    </w:p>
+    <w:p>
+      <w:pPr>
+        <w:pStyle w:val="ListParagraph"/>
+        <w:numPr>
+          <w:ilvl w:val="1"/>
+          <w:numId w:val="3"/>
+        </w:numPr>
+        <w:rPr>
+          <w:rFonts w:ascii="Tahoma" w:hAnsi="Tahoma" w:cs="Tahoma"/>
+        </w:rPr>
+      </w:pPr>
+      <w:r>
+        <w:rPr>
+          <w:rFonts w:ascii="Tahoma" w:hAnsi="Tahoma" w:cs="Tahoma"/>
+        </w:rPr>
+        <w:t>Comparing models with different parameters</w:t>
+      </w:r>
+    </w:p>
+    <w:p>
+      <w:pPr>
+        <w:pStyle w:val="ListParagraph"/>
+        <w:ind w:left="1440"/>
+        <w:rPr>
+          <w:rFonts w:ascii="Tahoma" w:hAnsi="Tahoma" w:cs="Tahoma"/>
+        </w:rPr>
+      </w:pPr>
+    </w:p>
+    <w:p>
+      <w:pPr>
+        <w:pStyle w:val="ListParagraph"/>
+        <w:numPr>
+          <w:ilvl w:val="0"/>
+          <w:numId w:val="3"/>
+        </w:numPr>
+        <w:rPr>
+          <w:rFonts w:ascii="Tahoma" w:hAnsi="Tahoma" w:cs="Tahoma"/>
+        </w:rPr>
+      </w:pPr>
+      <w:r>
+        <w:rPr>
+          <w:rFonts w:ascii="Tahoma" w:hAnsi="Tahoma" w:cs="Tahoma"/>
+        </w:rPr>
+        <w:t>Expand</w:t>
+      </w:r>
+      <w:r>
+        <w:rPr>
+          <w:rFonts w:ascii="Tahoma" w:hAnsi="Tahoma" w:cs="Tahoma"/>
+        </w:rPr>
+        <w:t xml:space="preserve"> implementation of</w:t>
+      </w:r>
+      <w:r>
+        <w:rPr>
+          <w:rFonts w:ascii="Tahoma" w:hAnsi="Tahoma" w:cs="Tahoma"/>
+        </w:rPr>
+        <w:t xml:space="preserve"> gphocs &amp; </w:t>
       </w:r>
       <w:proofErr w:type="spellStart"/>
       <w:r>
-        <w:t>gphocs</w:t>
+        <w:rPr>
+          <w:rFonts w:ascii="Tahoma" w:hAnsi="Tahoma" w:cs="Tahoma"/>
+        </w:rPr>
+        <w:t>mcmcmc</w:t>
       </w:r>
       <w:proofErr w:type="spellEnd"/>
-      <w:r>
-        <w:t xml:space="preserve"> for any model</w:t>
-      </w:r>
+    </w:p>
+    <w:p>
+      <w:pPr>
+        <w:pStyle w:val="ListParagraph"/>
+        <w:rPr>
+          <w:rFonts w:ascii="Tahoma" w:hAnsi="Tahoma" w:cs="Tahoma"/>
+        </w:rPr>
+      </w:pPr>
     </w:p>
     <w:p>
       <w:pPr>
         <w:pStyle w:val="ListParagraph"/>
         <w:numPr>
           <w:ilvl w:val="0"/>
-          <w:numId w:val="1"/>
-        </w:numPr>
-      </w:pPr>
-      <w:r>
-        <w:t>theoretical bounds on reference model</w:t>
-      </w:r>
+          <w:numId w:val="3"/>
+        </w:numPr>
+        <w:rPr>
+          <w:rFonts w:ascii="Tahoma" w:hAnsi="Tahoma" w:cs="Tahoma"/>
+        </w:rPr>
+      </w:pPr>
+      <w:r>
+        <w:rPr>
+          <w:rFonts w:ascii="Tahoma" w:hAnsi="Tahoma" w:cs="Tahoma"/>
+        </w:rPr>
+        <w:t xml:space="preserve">Experiment – build tests, execute </w:t>
+      </w:r>
+      <w:proofErr w:type="spellStart"/>
+      <w:r>
+        <w:rPr>
+          <w:rFonts w:ascii="Tahoma" w:hAnsi="Tahoma" w:cs="Tahoma"/>
+        </w:rPr>
+        <w:t>mcmcmc</w:t>
+      </w:r>
+      <w:proofErr w:type="spellEnd"/>
+      <w:r>
+        <w:rPr>
+          <w:rFonts w:ascii="Tahoma" w:hAnsi="Tahoma" w:cs="Tahoma"/>
+        </w:rPr>
+        <w:t>, predict expected results and compare with actual results</w:t>
+      </w:r>
+    </w:p>
+    <w:p>
+      <w:pPr>
+        <w:pStyle w:val="ListParagraph"/>
+        <w:rPr>
+          <w:rFonts w:ascii="Tahoma" w:hAnsi="Tahoma" w:cs="Tahoma"/>
+        </w:rPr>
+      </w:pPr>
+    </w:p>
+    <w:p>
+      <w:pPr>
+        <w:pStyle w:val="ListParagraph"/>
+        <w:numPr>
+          <w:ilvl w:val="0"/>
+          <w:numId w:val="3"/>
+        </w:numPr>
+        <w:rPr>
+          <w:rFonts w:ascii="Tahoma" w:hAnsi="Tahoma" w:cs="Tahoma"/>
+        </w:rPr>
+      </w:pPr>
+      <w:r>
+        <w:rPr>
+          <w:rFonts w:ascii="Tahoma" w:hAnsi="Tahoma" w:cs="Tahoma"/>
+        </w:rPr>
+        <w:t>R</w:t>
+      </w:r>
+      <w:r>
+        <w:rPr>
+          <w:rFonts w:ascii="Tahoma" w:hAnsi="Tahoma" w:cs="Tahoma"/>
+        </w:rPr>
+        <w:t>epeat</w:t>
+      </w:r>
+    </w:p>
+    <w:p>
+      <w:pPr>
+        <w:pStyle w:val="ListParagraph"/>
+        <w:rPr>
+          <w:rFonts w:ascii="Tahoma" w:hAnsi="Tahoma" w:cs="Tahoma"/>
+        </w:rPr>
+      </w:pPr>
+    </w:p>
+    <w:p>
+      <w:pPr>
+        <w:pStyle w:val="ListParagraph"/>
+        <w:bidi/>
+        <w:rPr>
+          <w:rFonts w:ascii="Tahoma" w:hAnsi="Tahoma" w:cs="Tahoma"/>
+          <w:rtl/>
+        </w:rPr>
+      </w:pPr>
+      <w:r>
+        <w:rPr>
+          <w:rFonts w:ascii="Tahoma" w:hAnsi="Tahoma" w:cs="Tahoma"/>
+          <w:rtl/>
+        </w:rPr>
+        <w:t xml:space="preserve">את ההסבר ללמה תמיכה בריבוי </w:t>
+      </w:r>
+      <w:r>
+        <w:rPr>
+          <w:rFonts w:ascii="Tahoma" w:hAnsi="Tahoma" w:cs="Tahoma"/>
+        </w:rPr>
+        <w:t>M</w:t>
+      </w:r>
+      <w:r>
+        <w:rPr>
+          <w:rFonts w:ascii="Tahoma" w:hAnsi="Tahoma" w:cs="Tahoma"/>
+          <w:rtl/>
+        </w:rPr>
+        <w:t>0 היא הכי חשובה למרכז התוכן:</w:t>
+      </w:r>
+    </w:p>
+    <w:p>
+      <w:pPr>
+        <w:rPr>
+          <w:rFonts w:ascii="Tahoma" w:hAnsi="Tahoma" w:cs="Tahoma"/>
+          <w:color w:val="FF0000"/>
+        </w:rPr>
+      </w:pPr>
+      <w:r>
+        <w:rPr>
+          <w:rFonts w:ascii="Tahoma" w:hAnsi="Tahoma" w:cs="Tahoma"/>
+        </w:rPr>
+        <w:t xml:space="preserve">We will start with supporting multiple M0s. this is a major </w:t>
+      </w:r>
+      <w:r>
+        <w:rPr>
+          <w:rFonts w:ascii="Tahoma" w:hAnsi="Tahoma" w:cs="Tahoma"/>
+        </w:rPr>
+        <w:t>technical</w:t>
+      </w:r>
+      <w:r>
+        <w:rPr>
+          <w:rFonts w:ascii="Tahoma" w:hAnsi="Tahoma" w:cs="Tahoma"/>
+        </w:rPr>
+        <w:t xml:space="preserve"> achievement which will later allow </w:t>
+      </w:r>
+      <w:r>
+        <w:rPr>
+          <w:rFonts w:ascii="Tahoma" w:hAnsi="Tahoma" w:cs="Tahoma"/>
+        </w:rPr>
+        <w:t xml:space="preserve">give us </w:t>
+      </w:r>
+      <w:r>
+        <w:rPr>
+          <w:rFonts w:ascii="Tahoma" w:hAnsi="Tahoma" w:cs="Tahoma"/>
+        </w:rPr>
+        <w:t>flexibility in</w:t>
+      </w:r>
+      <w:r>
+        <w:rPr>
+          <w:rFonts w:ascii="Tahoma" w:hAnsi="Tahoma" w:cs="Tahoma"/>
+        </w:rPr>
+        <w:t xml:space="preserve"> post processing.</w:t>
+      </w:r>
+      <w:r>
+        <w:rPr>
+          <w:rFonts w:ascii="Tahoma" w:hAnsi="Tahoma" w:cs="Tahoma"/>
+          <w:color w:val="FF0000"/>
+        </w:rPr>
+        <w:t xml:space="preserve"> … . . . ……</w:t>
+      </w:r>
+    </w:p>
+    <w:p>
+      <w:pPr>
+        <w:rPr>
+          <w:rFonts w:ascii="Tahoma" w:hAnsi="Tahoma" w:cs="Tahoma"/>
+          <w:color w:val="FF0000"/>
+        </w:rPr>
+      </w:pPr>
+    </w:p>
+    <w:p>
+      <w:pPr>
+        <w:rPr>
+          <w:rFonts w:ascii="Tahoma" w:hAnsi="Tahoma" w:cs="Tahoma"/>
+        </w:rPr>
+      </w:pPr>
+    </w:p>
+    <w:p>
+      <w:pPr>
+        <w:rPr>
+          <w:rFonts w:ascii="Tahoma" w:hAnsi="Tahoma" w:cs="Tahoma"/>
+        </w:rPr>
+      </w:pPr>
+    </w:p>
+    <w:p>
+      <w:pPr>
+        <w:bidi/>
+        <w:rPr>
+          <w:rFonts w:ascii="Tahoma" w:hAnsi="Tahoma" w:cs="Tahoma"/>
+          <w:rtl/>
+        </w:rPr>
+      </w:pPr>
+      <w:r>
+        <w:rPr>
+          <w:rFonts w:ascii="Tahoma" w:hAnsi="Tahoma" w:cs="Tahoma"/>
+        </w:rPr>
+        <w:t>TODO</w:t>
+      </w:r>
+      <w:r>
+        <w:rPr>
+          <w:rFonts w:ascii="Tahoma" w:hAnsi="Tahoma" w:cs="Tahoma"/>
+          <w:rtl/>
+        </w:rPr>
+        <w:t xml:space="preserve"> </w:t>
+      </w:r>
+      <w:r>
+        <w:rPr>
+          <w:rFonts w:ascii="Tahoma" w:hAnsi="Tahoma" w:cs="Tahoma"/>
+          <w:rtl/>
+        </w:rPr>
+        <w:t>–</w:t>
+      </w:r>
+      <w:r>
+        <w:rPr>
+          <w:rFonts w:ascii="Tahoma" w:hAnsi="Tahoma" w:cs="Tahoma"/>
+          <w:rtl/>
+        </w:rPr>
+        <w:t xml:space="preserve"> </w:t>
+      </w:r>
+    </w:p>
+    <w:p>
+      <w:pPr>
+        <w:bidi/>
+        <w:rPr>
+          <w:rFonts w:ascii="Tahoma" w:hAnsi="Tahoma" w:cs="Tahoma"/>
+          <w:rtl/>
+        </w:rPr>
+      </w:pPr>
+      <w:r>
+        <w:rPr>
+          <w:rFonts w:ascii="Tahoma" w:hAnsi="Tahoma" w:cs="Tahoma"/>
+          <w:rtl/>
+        </w:rPr>
+        <w:lastRenderedPageBreak/>
+        <w:t>להוסיף פרק שמגדיר בצורה ברורה מה 'חוקי המשחק' של האלגוריתם שלנו (לדוגמא למה זה חוקי להתעלם מה</w:t>
+      </w:r>
+      <w:r>
+        <w:rPr>
+          <w:rFonts w:ascii="Tahoma" w:hAnsi="Tahoma" w:cs="Tahoma"/>
+        </w:rPr>
+        <w:t>priors</w:t>
+      </w:r>
+      <w:r>
+        <w:rPr>
+          <w:rFonts w:ascii="Tahoma" w:hAnsi="Tahoma" w:cs="Tahoma"/>
+          <w:rtl/>
+        </w:rPr>
+        <w:t>?)</w:t>
+      </w:r>
+    </w:p>
+    <w:p>
+      <w:pPr>
+        <w:bidi/>
+        <w:rPr>
+          <w:rFonts w:ascii="Tahoma" w:hAnsi="Tahoma" w:cs="Tahoma"/>
+          <w:rtl/>
+        </w:rPr>
+      </w:pPr>
+      <w:r>
+        <w:rPr>
+          <w:rFonts w:ascii="Tahoma" w:hAnsi="Tahoma" w:cs="Tahoma"/>
+          <w:rtl/>
+        </w:rPr>
+        <w:t>ל</w:t>
+      </w:r>
+      <w:r>
+        <w:rPr>
+          <w:rFonts w:ascii="Tahoma" w:hAnsi="Tahoma" w:cs="Tahoma"/>
+          <w:rtl/>
+        </w:rPr>
+        <w:t>ה</w:t>
+      </w:r>
+      <w:r>
+        <w:rPr>
+          <w:rFonts w:ascii="Tahoma" w:hAnsi="Tahoma" w:cs="Tahoma"/>
+          <w:rtl/>
+        </w:rPr>
+        <w:t>גדיר אנוטציות</w:t>
+      </w:r>
+    </w:p>
+    <w:p>
+      <w:pPr>
+        <w:bidi/>
+        <w:rPr>
+          <w:rFonts w:ascii="Tahoma" w:hAnsi="Tahoma" w:cs="Tahoma"/>
+          <w:rtl/>
+        </w:rPr>
+      </w:pPr>
+      <w:r>
+        <w:rPr>
+          <w:rFonts w:ascii="Tahoma" w:hAnsi="Tahoma" w:cs="Tahoma"/>
+          <w:rtl/>
+        </w:rPr>
+        <w:t>לוגו ל</w:t>
+      </w:r>
+      <w:proofErr w:type="spellStart"/>
+      <w:r>
+        <w:rPr>
+          <w:rFonts w:ascii="Tahoma" w:hAnsi="Tahoma" w:cs="Tahoma"/>
+        </w:rPr>
+        <w:t>mcmcmc</w:t>
+      </w:r>
+      <w:proofErr w:type="spellEnd"/>
+    </w:p>
+    <w:p>
+      <w:pPr>
+        <w:bidi/>
+        <w:rPr>
+          <w:rFonts w:ascii="Tahoma" w:hAnsi="Tahoma" w:cs="Tahoma"/>
+          <w:rtl/>
+        </w:rPr>
+      </w:pPr>
+      <w:r>
+        <w:rPr>
+          <w:rFonts w:ascii="Tahoma" w:hAnsi="Tahoma" w:cs="Tahoma"/>
+          <w:rtl/>
+        </w:rPr>
+        <w:t>להוסיף בהקדמה כמה נוסחאות יפות ושרטוטים של עצים</w:t>
+      </w:r>
+    </w:p>
+    <w:p>
+      <w:pPr>
+        <w:rPr>
+          <w:rFonts w:ascii="Tahoma" w:hAnsi="Tahoma" w:cs="Tahoma"/>
+        </w:rPr>
+      </w:pPr>
+      <w:r>
+        <w:rPr>
+          <w:rFonts w:ascii="Tahoma" w:hAnsi="Tahoma" w:cs="Tahoma"/>
+          <w:rtl/>
+        </w:rPr>
+        <w:t>העיקר שההצעה תהיה ברורה – לא צריך בהחלט לומר מה תהיה הגישה לפתרון</w:t>
+      </w:r>
+    </w:p>
+    <w:p>
+      <w:pPr>
+        <w:rPr>
+          <w:rFonts w:ascii="Tahoma" w:hAnsi="Tahoma" w:cs="Tahoma"/>
+        </w:rPr>
+      </w:pPr>
     </w:p>
     <w:sectPr>
       <w:pgSz w:w="12240" w:h="15840"/>
@@ -891,7 +3357,7 @@
         <w:rFonts w:ascii="Wingdings" w:hAnsi="Wingdings" w:hint="default"/>
       </w:rPr>
     </w:lvl>
-    <w:lvl w:ilvl="3" w:tplc="04090001" w:tentative="1">
+    <w:lvl w:ilvl="3" w:tplc="04090001">
       <w:start w:val="1"/>
       <w:numFmt w:val="bullet"/>
       <w:lvlText w:val=""/>
@@ -965,6 +3431,95 @@
     </w:lvl>
   </w:abstractNum>
   <w:abstractNum w:abstractNumId="1" w15:restartNumberingAfterBreak="0">
+    <w:nsid w:val="3C567F5E"/>
+    <w:multiLevelType w:val="hybridMultilevel"/>
+    <w:tmpl w:val="E788CA36"/>
+    <w:lvl w:ilvl="0" w:tplc="2D42C284">
+      <w:start w:val="1"/>
+      <w:numFmt w:val="decimal"/>
+      <w:lvlText w:val="%1-"/>
+      <w:lvlJc w:val="left"/>
+      <w:pPr>
+        <w:ind w:left="720" w:hanging="360"/>
+      </w:pPr>
+      <w:rPr>
+        <w:rFonts w:hint="default"/>
+      </w:rPr>
+    </w:lvl>
+    <w:lvl w:ilvl="1" w:tplc="04090019">
+      <w:start w:val="1"/>
+      <w:numFmt w:val="lowerLetter"/>
+      <w:lvlText w:val="%2."/>
+      <w:lvlJc w:val="left"/>
+      <w:pPr>
+        <w:ind w:left="1440" w:hanging="360"/>
+      </w:pPr>
+    </w:lvl>
+    <w:lvl w:ilvl="2" w:tplc="0409001B" w:tentative="1">
+      <w:start w:val="1"/>
+      <w:numFmt w:val="lowerRoman"/>
+      <w:lvlText w:val="%3."/>
+      <w:lvlJc w:val="right"/>
+      <w:pPr>
+        <w:ind w:left="2160" w:hanging="180"/>
+      </w:pPr>
+    </w:lvl>
+    <w:lvl w:ilvl="3" w:tplc="0409000F" w:tentative="1">
+      <w:start w:val="1"/>
+      <w:numFmt w:val="decimal"/>
+      <w:lvlText w:val="%4."/>
+      <w:lvlJc w:val="left"/>
+      <w:pPr>
+        <w:ind w:left="2880" w:hanging="360"/>
+      </w:pPr>
+    </w:lvl>
+    <w:lvl w:ilvl="4" w:tplc="04090019" w:tentative="1">
+      <w:start w:val="1"/>
+      <w:numFmt w:val="lowerLetter"/>
+      <w:lvlText w:val="%5."/>
+      <w:lvlJc w:val="left"/>
+      <w:pPr>
+        <w:ind w:left="3600" w:hanging="360"/>
+      </w:pPr>
+    </w:lvl>
+    <w:lvl w:ilvl="5" w:tplc="0409001B" w:tentative="1">
+      <w:start w:val="1"/>
+      <w:numFmt w:val="lowerRoman"/>
+      <w:lvlText w:val="%6."/>
+      <w:lvlJc w:val="right"/>
+      <w:pPr>
+        <w:ind w:left="4320" w:hanging="180"/>
+      </w:pPr>
+    </w:lvl>
+    <w:lvl w:ilvl="6" w:tplc="0409000F" w:tentative="1">
+      <w:start w:val="1"/>
+      <w:numFmt w:val="decimal"/>
+      <w:lvlText w:val="%7."/>
+      <w:lvlJc w:val="left"/>
+      <w:pPr>
+        <w:ind w:left="5040" w:hanging="360"/>
+      </w:pPr>
+    </w:lvl>
+    <w:lvl w:ilvl="7" w:tplc="04090019" w:tentative="1">
+      <w:start w:val="1"/>
+      <w:numFmt w:val="lowerLetter"/>
+      <w:lvlText w:val="%8."/>
+      <w:lvlJc w:val="left"/>
+      <w:pPr>
+        <w:ind w:left="5760" w:hanging="360"/>
+      </w:pPr>
+    </w:lvl>
+    <w:lvl w:ilvl="8" w:tplc="0409001B" w:tentative="1">
+      <w:start w:val="1"/>
+      <w:numFmt w:val="lowerRoman"/>
+      <w:lvlText w:val="%9."/>
+      <w:lvlJc w:val="right"/>
+      <w:pPr>
+        <w:ind w:left="6480" w:hanging="180"/>
+      </w:pPr>
+    </w:lvl>
+  </w:abstractNum>
+  <w:abstractNum w:abstractNumId="2" w15:restartNumberingAfterBreak="0">
     <w:nsid w:val="4A252E09"/>
     <w:multiLevelType w:val="hybridMultilevel"/>
     <w:tmpl w:val="F88A598C"/>
@@ -1081,6 +3636,9 @@
     <w:abstractNumId w:val="0"/>
   </w:num>
   <w:num w:numId="2">
+    <w:abstractNumId w:val="2"/>
+  </w:num>
+  <w:num w:numId="3">
     <w:abstractNumId w:val="1"/>
   </w:num>
 </w:numbering>
@@ -1479,6 +4037,7 @@
   <w:style w:type="paragraph" w:default="1" w:styleId="Normal">
     <w:name w:val="Normal"/>
     <w:qFormat/>
+    <w:rsid w:val="00BB0BD6"/>
   </w:style>
   <w:style w:type="character" w:default="1" w:styleId="DefaultParagraphFont">
     <w:name w:val="Default Paragraph Font"/>

</xml_diff>

<commit_message>
added historical docs and edited research proposal
</commit_message>
<xml_diff>
--- a/docs/mcmcmc research proposal.docx
+++ b/docs/mcmcmc research proposal.docx
@@ -312,6 +312,8 @@
         </w:rPr>
         <w:t>harmonic mean</w:t>
       </w:r>
+      <w:bookmarkStart w:id="0" w:name="_GoBack"/>
+      <w:bookmarkEnd w:id="0"/>
     </w:p>
     <w:p>
       <w:pPr>
@@ -1195,8 +1197,6 @@
           <w:rFonts w:ascii="Tahoma" w:eastAsia="Times New Roman" w:hAnsi="Tahoma" w:cs="Tahoma"/>
         </w:rPr>
       </w:pPr>
-      <w:bookmarkStart w:id="0" w:name="_GoBack"/>
-      <w:bookmarkEnd w:id="0"/>
     </w:p>
     <w:p>
       <w:pPr>
@@ -1284,16 +1284,26 @@
           <w:rFonts w:ascii="Tahoma" w:eastAsia="Times New Roman" w:hAnsi="Tahoma" w:cs="Tahoma"/>
           <w:color w:val="000000"/>
         </w:rPr>
-        <w:t>Theory</w:t>
-      </w:r>
-    </w:p>
-    <w:p>
-      <w:pPr>
-        <w:pStyle w:val="ListParagraph"/>
-        <w:numPr>
-          <w:ilvl w:val="1"/>
-          <w:numId w:val="1"/>
-        </w:numPr>
+        <w:t>In an attempt to decrease instability, we will use a reference model M</w:t>
+      </w:r>
+      <w:r>
+        <w:rPr>
+          <w:rFonts w:ascii="Tahoma" w:eastAsia="Times New Roman" w:hAnsi="Tahoma" w:cs="Tahoma"/>
+          <w:color w:val="000000"/>
+          <w:vertAlign w:val="subscript"/>
+        </w:rPr>
+        <w:t>0</w:t>
+      </w:r>
+      <w:r>
+        <w:rPr>
+          <w:rFonts w:ascii="Tahoma" w:eastAsia="Times New Roman" w:hAnsi="Tahoma" w:cs="Tahoma"/>
+          <w:color w:val="000000"/>
+        </w:rPr>
+        <w:t xml:space="preserve"> - </w:t>
+      </w:r>
+    </w:p>
+    <w:p>
+      <w:pPr>
         <w:tabs>
           <w:tab w:val="left" w:pos="916"/>
           <w:tab w:val="left" w:pos="1832"/>
@@ -1313,6 +1323,7 @@
           <w:tab w:val="left" w:pos="14656"/>
         </w:tabs>
         <w:spacing w:after="0" w:line="240" w:lineRule="auto"/>
+        <w:jc w:val="center"/>
         <w:rPr>
           <w:rFonts w:ascii="Tahoma" w:eastAsia="Times New Roman" w:hAnsi="Tahoma" w:cs="Tahoma"/>
         </w:rPr>
@@ -1324,7 +1335,7 @@
         <w:drawing>
           <wp:inline distT="0" distB="0" distL="0" distR="0" wp14:anchorId="458F631C" wp14:editId="223F540B">
             <wp:extent cx="5943600" cy="1158875"/>
-            <wp:effectExtent l="0" t="0" r="0" b="3175"/>
+            <wp:effectExtent l="38100" t="38100" r="95250" b="98425"/>
             <wp:docPr id="2" name="Picture 2"/>
             <wp:cNvGraphicFramePr>
               <a:graphicFrameLocks xmlns:a="http://schemas.openxmlformats.org/drawingml/2006/main" noChangeAspect="1"/>
@@ -1350,6 +1361,16 @@
                     <a:prstGeom prst="rect">
                       <a:avLst/>
                     </a:prstGeom>
+                    <a:ln>
+                      <a:noFill/>
+                    </a:ln>
+                    <a:effectLst>
+                      <a:outerShdw blurRad="50800" dist="38100" dir="2700000" algn="tl" rotWithShape="0">
+                        <a:prstClr val="black">
+                          <a:alpha val="40000"/>
+                        </a:prstClr>
+                      </a:outerShdw>
+                    </a:effectLst>
                   </pic:spPr>
                 </pic:pic>
               </a:graphicData>
@@ -1360,11 +1381,6 @@
     </w:p>
     <w:p>
       <w:pPr>
-        <w:pStyle w:val="ListParagraph"/>
-        <w:numPr>
-          <w:ilvl w:val="1"/>
-          <w:numId w:val="1"/>
-        </w:numPr>
         <w:tabs>
           <w:tab w:val="left" w:pos="916"/>
           <w:tab w:val="left" w:pos="1832"/>
@@ -1388,15 +1404,52 @@
           <w:rFonts w:ascii="Tahoma" w:eastAsia="Times New Roman" w:hAnsi="Tahoma" w:cs="Tahoma"/>
         </w:rPr>
       </w:pPr>
+    </w:p>
+    <w:p>
+      <w:pPr>
+        <w:pStyle w:val="ListParagraph"/>
+        <w:numPr>
+          <w:ilvl w:val="1"/>
+          <w:numId w:val="1"/>
+        </w:numPr>
+        <w:tabs>
+          <w:tab w:val="left" w:pos="916"/>
+          <w:tab w:val="left" w:pos="1832"/>
+          <w:tab w:val="left" w:pos="2748"/>
+          <w:tab w:val="left" w:pos="3664"/>
+          <w:tab w:val="left" w:pos="4580"/>
+          <w:tab w:val="left" w:pos="5496"/>
+          <w:tab w:val="left" w:pos="6412"/>
+          <w:tab w:val="left" w:pos="7328"/>
+          <w:tab w:val="left" w:pos="8244"/>
+          <w:tab w:val="left" w:pos="9160"/>
+          <w:tab w:val="left" w:pos="10076"/>
+          <w:tab w:val="left" w:pos="10992"/>
+          <w:tab w:val="left" w:pos="11908"/>
+          <w:tab w:val="left" w:pos="12824"/>
+          <w:tab w:val="left" w:pos="13740"/>
+          <w:tab w:val="left" w:pos="14656"/>
+        </w:tabs>
+        <w:spacing w:after="0" w:line="240" w:lineRule="auto"/>
+        <w:rPr>
+          <w:rFonts w:ascii="Tahoma" w:eastAsia="Times New Roman" w:hAnsi="Tahoma" w:cs="Tahoma"/>
+        </w:rPr>
+      </w:pPr>
+      <w:r>
+        <w:rPr>
+          <w:rFonts w:ascii="Tahoma" w:eastAsia="Times New Roman" w:hAnsi="Tahoma" w:cs="Tahoma"/>
+        </w:rPr>
+        <w:t xml:space="preserve">The expression we are trying to estimate - </w:t>
+      </w:r>
       <w:r>
         <w:rPr>
           <w:noProof/>
         </w:rPr>
         <w:drawing>
-          <wp:inline distT="0" distB="0" distL="0" distR="0" wp14:anchorId="14CC939D" wp14:editId="6110597D">
-            <wp:extent cx="5943600" cy="1466850"/>
+          <wp:inline distT="0" distB="0" distL="0" distR="0" wp14:anchorId="6B093B24" wp14:editId="0A566E22">
+            <wp:extent cx="1123950" cy="762000"/>
             <wp:effectExtent l="0" t="0" r="0" b="0"/>
-            <wp:docPr id="1" name="Picture 1"/>
+            <wp:docPr id="4" name="Picture 4"/>
             <wp:cNvGraphicFramePr>
               <a:graphicFrameLocks xmlns:a="http://schemas.openxmlformats.org/drawingml/2006/main" noChangeAspect="1"/>
             </wp:cNvGraphicFramePr>
@@ -1416,7 +1469,7 @@
                   <pic:spPr>
                     <a:xfrm>
                       <a:off x="0" y="0"/>
-                      <a:ext cx="5943600" cy="1466850"/>
+                      <a:ext cx="1123950" cy="762000"/>
                     </a:xfrm>
                     <a:prstGeom prst="rect">
                       <a:avLst/>
@@ -1428,14 +1481,29 @@
           </wp:inline>
         </w:drawing>
       </w:r>
-    </w:p>
-    <w:p>
-      <w:pPr>
-        <w:pStyle w:val="ListParagraph"/>
-        <w:numPr>
-          <w:ilvl w:val="1"/>
-          <w:numId w:val="1"/>
-        </w:numPr>
+      <w:r>
+        <w:rPr>
+          <w:rFonts w:ascii="Tahoma" w:eastAsia="Times New Roman" w:hAnsi="Tahoma" w:cs="Tahoma"/>
+        </w:rPr>
+        <w:t xml:space="preserve"> - has a few advantages; It is much closer to 0 and much more stable. We can even choose a specific reference model M</w:t>
+      </w:r>
+      <w:r>
+        <w:rPr>
+          <w:rFonts w:ascii="Tahoma" w:eastAsia="Times New Roman" w:hAnsi="Tahoma" w:cs="Tahoma"/>
+          <w:vertAlign w:val="subscript"/>
+        </w:rPr>
+        <w:t>0</w:t>
+      </w:r>
+      <w:r>
+        <w:rPr>
+          <w:rFonts w:ascii="Tahoma" w:eastAsia="Times New Roman" w:hAnsi="Tahoma" w:cs="Tahoma"/>
+        </w:rPr>
+        <w:t xml:space="preserve"> to minimize its variance.</w:t>
+      </w:r>
+    </w:p>
+    <w:p>
+      <w:pPr>
+        <w:pStyle w:val="ListParagraph"/>
         <w:tabs>
           <w:tab w:val="left" w:pos="916"/>
           <w:tab w:val="left" w:pos="1832"/>
@@ -1455,20 +1523,15 @@
           <w:tab w:val="left" w:pos="14656"/>
         </w:tabs>
         <w:spacing w:after="0" w:line="240" w:lineRule="auto"/>
-        <w:rPr>
-          <w:rFonts w:ascii="Tahoma" w:eastAsia="Times New Roman" w:hAnsi="Tahoma" w:cs="Tahoma"/>
-        </w:rPr>
-      </w:pPr>
-      <w:r>
-        <w:rPr>
-          <w:rFonts w:ascii="Tahoma" w:eastAsia="Times New Roman" w:hAnsi="Tahoma" w:cs="Tahoma"/>
-          <w:color w:val="000000"/>
-        </w:rPr>
-        <w:t>advantages</w:t>
-      </w:r>
-    </w:p>
-    <w:p>
-      <w:pPr>
+        <w:ind w:left="1440"/>
+        <w:rPr>
+          <w:rFonts w:ascii="Tahoma" w:eastAsia="Times New Roman" w:hAnsi="Tahoma" w:cs="Tahoma"/>
+        </w:rPr>
+      </w:pPr>
+    </w:p>
+    <w:p>
+      <w:pPr>
+        <w:pStyle w:val="ListParagraph"/>
         <w:tabs>
           <w:tab w:val="left" w:pos="916"/>
           <w:tab w:val="left" w:pos="1832"/>
@@ -1488,13 +1551,19 @@
           <w:tab w:val="left" w:pos="14656"/>
         </w:tabs>
         <w:spacing w:after="0" w:line="240" w:lineRule="auto"/>
-        <w:rPr>
-          <w:rFonts w:ascii="Tahoma" w:eastAsia="Times New Roman" w:hAnsi="Tahoma" w:cs="Tahoma"/>
-        </w:rPr>
-      </w:pPr>
-    </w:p>
-    <w:p>
-      <w:pPr>
+        <w:ind w:left="1440"/>
+        <w:rPr>
+          <w:rFonts w:ascii="Tahoma" w:eastAsia="Times New Roman" w:hAnsi="Tahoma" w:cs="Tahoma"/>
+        </w:rPr>
+      </w:pPr>
+    </w:p>
+    <w:p>
+      <w:pPr>
+        <w:pStyle w:val="ListParagraph"/>
+        <w:numPr>
+          <w:ilvl w:val="1"/>
+          <w:numId w:val="1"/>
+        </w:numPr>
         <w:tabs>
           <w:tab w:val="left" w:pos="916"/>
           <w:tab w:val="left" w:pos="1832"/>
@@ -1518,6 +1587,24 @@
           <w:rFonts w:ascii="Tahoma" w:eastAsia="Times New Roman" w:hAnsi="Tahoma" w:cs="Tahoma"/>
         </w:rPr>
       </w:pPr>
+      <w:r>
+        <w:rPr>
+          <w:rFonts w:ascii="Tahoma" w:eastAsia="Times New Roman" w:hAnsi="Tahoma" w:cs="Tahoma"/>
+        </w:rPr>
+        <w:t xml:space="preserve">To </w:t>
+      </w:r>
+      <w:r>
+        <w:rPr>
+          <w:rFonts w:ascii="Tahoma" w:eastAsia="Times New Roman" w:hAnsi="Tahoma" w:cs="Tahoma"/>
+        </w:rPr>
+        <w:t>estimate the desired likelihood</w:t>
+      </w:r>
+      <w:r>
+        <w:rPr>
+          <w:rFonts w:ascii="Tahoma" w:eastAsia="Times New Roman" w:hAnsi="Tahoma" w:cs="Tahoma"/>
+        </w:rPr>
+        <w:t xml:space="preserve"> we will again rely on Gphocs’ existing framework of sampling genealogies - </w:t>
+      </w:r>
     </w:p>
     <w:p>
       <w:pPr>
@@ -1540,13 +1627,65 @@
           <w:tab w:val="left" w:pos="14656"/>
         </w:tabs>
         <w:spacing w:after="0" w:line="240" w:lineRule="auto"/>
-        <w:rPr>
-          <w:rFonts w:ascii="Tahoma" w:eastAsia="Times New Roman" w:hAnsi="Tahoma" w:cs="Tahoma"/>
-        </w:rPr>
-      </w:pPr>
-    </w:p>
-    <w:p>
-      <w:pPr>
+        <w:jc w:val="center"/>
+        <w:rPr>
+          <w:rFonts w:ascii="Tahoma" w:eastAsia="Times New Roman" w:hAnsi="Tahoma" w:cs="Tahoma"/>
+        </w:rPr>
+      </w:pPr>
+      <w:r>
+        <w:rPr>
+          <w:noProof/>
+        </w:rPr>
+        <w:drawing>
+          <wp:inline distT="0" distB="0" distL="0" distR="0" wp14:anchorId="58AA97D2" wp14:editId="4836371B">
+            <wp:extent cx="5943600" cy="1633855"/>
+            <wp:effectExtent l="38100" t="38100" r="95250" b="99695"/>
+            <wp:docPr id="1" name="Picture 1"/>
+            <wp:cNvGraphicFramePr>
+              <a:graphicFrameLocks xmlns:a="http://schemas.openxmlformats.org/drawingml/2006/main" noChangeAspect="1"/>
+            </wp:cNvGraphicFramePr>
+            <a:graphic xmlns:a="http://schemas.openxmlformats.org/drawingml/2006/main">
+              <a:graphicData uri="http://schemas.openxmlformats.org/drawingml/2006/picture">
+                <pic:pic xmlns:pic="http://schemas.openxmlformats.org/drawingml/2006/picture">
+                  <pic:nvPicPr>
+                    <pic:cNvPr id="1" name=""/>
+                    <pic:cNvPicPr/>
+                  </pic:nvPicPr>
+                  <pic:blipFill>
+                    <a:blip r:embed="rId9"/>
+                    <a:stretch>
+                      <a:fillRect/>
+                    </a:stretch>
+                  </pic:blipFill>
+                  <pic:spPr>
+                    <a:xfrm>
+                      <a:off x="0" y="0"/>
+                      <a:ext cx="5943600" cy="1633855"/>
+                    </a:xfrm>
+                    <a:prstGeom prst="rect">
+                      <a:avLst/>
+                    </a:prstGeom>
+                    <a:ln>
+                      <a:noFill/>
+                    </a:ln>
+                    <a:effectLst>
+                      <a:outerShdw blurRad="50800" dist="38100" dir="2700000" algn="tl" rotWithShape="0">
+                        <a:prstClr val="black">
+                          <a:alpha val="40000"/>
+                        </a:prstClr>
+                      </a:outerShdw>
+                    </a:effectLst>
+                  </pic:spPr>
+                </pic:pic>
+              </a:graphicData>
+            </a:graphic>
+          </wp:inline>
+        </w:drawing>
+      </w:r>
+    </w:p>
+    <w:p>
+      <w:pPr>
+        <w:pStyle w:val="ListParagraph"/>
         <w:tabs>
           <w:tab w:val="left" w:pos="916"/>
           <w:tab w:val="left" w:pos="1832"/>
@@ -1566,90 +1705,17 @@
           <w:tab w:val="left" w:pos="14656"/>
         </w:tabs>
         <w:spacing w:after="0" w:line="240" w:lineRule="auto"/>
-        <w:rPr>
-          <w:rFonts w:ascii="Tahoma" w:eastAsia="Times New Roman" w:hAnsi="Tahoma" w:cs="Tahoma"/>
-        </w:rPr>
-      </w:pPr>
-    </w:p>
-    <w:p>
-      <w:pPr>
-        <w:rPr>
-          <w:rFonts w:ascii="Tahoma" w:hAnsi="Tahoma" w:cs="Tahoma"/>
-          <w:b/>
-          <w:bCs/>
-          <w:u w:val="single"/>
-        </w:rPr>
-      </w:pPr>
-      <w:proofErr w:type="gramStart"/>
-      <w:r>
-        <w:rPr>
-          <w:rFonts w:ascii="Tahoma" w:hAnsi="Tahoma" w:cs="Tahoma"/>
-          <w:b/>
-          <w:bCs/>
-          <w:u w:val="single"/>
-        </w:rPr>
-        <w:t>current</w:t>
-      </w:r>
-      <w:proofErr w:type="gramEnd"/>
-      <w:r>
-        <w:rPr>
-          <w:rFonts w:ascii="Tahoma" w:hAnsi="Tahoma" w:cs="Tahoma"/>
-          <w:b/>
-          <w:bCs/>
-          <w:u w:val="single"/>
-        </w:rPr>
-        <w:t xml:space="preserve"> work – </w:t>
-      </w:r>
-    </w:p>
-    <w:p>
-      <w:pPr>
-        <w:rPr>
-          <w:rFonts w:ascii="Tahoma" w:hAnsi="Tahoma" w:cs="Tahoma"/>
-          <w:rtl/>
-        </w:rPr>
-      </w:pPr>
-      <w:r>
-        <w:rPr>
-          <w:rFonts w:ascii="Tahoma" w:hAnsi="Tahoma" w:cs="Tahoma"/>
-        </w:rPr>
-        <w:t>For the past couple of months we’ve implemented and experimented with a small proof of concept.</w:t>
-      </w:r>
-      <w:r>
-        <w:rPr>
-          <w:rFonts w:ascii="Tahoma" w:hAnsi="Tahoma" w:cs="Tahoma"/>
-        </w:rPr>
-        <w:t xml:space="preserve"> </w:t>
-      </w:r>
-    </w:p>
-    <w:p>
-      <w:pPr>
-        <w:pStyle w:val="ListParagraph"/>
-        <w:numPr>
-          <w:ilvl w:val="0"/>
-          <w:numId w:val="1"/>
-        </w:numPr>
-        <w:rPr>
-          <w:rFonts w:ascii="Tahoma" w:hAnsi="Tahoma" w:cs="Tahoma"/>
-        </w:rPr>
-      </w:pPr>
-      <w:r>
-        <w:rPr>
-          <w:rFonts w:ascii="Tahoma" w:hAnsi="Tahoma" w:cs="Tahoma"/>
-        </w:rPr>
-        <w:t>Simulation</w:t>
-      </w:r>
-      <w:r>
-        <w:rPr>
-          <w:rFonts w:ascii="Tahoma" w:hAnsi="Tahoma" w:cs="Tahoma"/>
-        </w:rPr>
-        <w:t xml:space="preserve"> M1, M0. Running GPHOCS. Running modelcompare and validating results</w:t>
-      </w:r>
-    </w:p>
-    <w:p>
-      <w:pPr>
-        <w:pStyle w:val="ListParagraph"/>
-        <w:numPr>
-          <w:ilvl w:val="0"/>
+        <w:ind w:left="1440"/>
+        <w:rPr>
+          <w:rFonts w:ascii="Tahoma" w:eastAsia="Times New Roman" w:hAnsi="Tahoma" w:cs="Tahoma"/>
+        </w:rPr>
+      </w:pPr>
+    </w:p>
+    <w:p>
+      <w:pPr>
+        <w:pStyle w:val="ListParagraph"/>
+        <w:numPr>
+          <w:ilvl w:val="1"/>
           <w:numId w:val="1"/>
         </w:numPr>
         <w:tabs>
@@ -1675,26 +1741,108 @@
           <w:rFonts w:ascii="Tahoma" w:eastAsia="Times New Roman" w:hAnsi="Tahoma" w:cs="Tahoma"/>
         </w:rPr>
       </w:pPr>
-      <w:r>
-        <w:rPr>
-          <w:rFonts w:ascii="Tahoma" w:eastAsia="Times New Roman" w:hAnsi="Tahoma" w:cs="Tahoma"/>
-          <w:color w:val="000000"/>
-        </w:rPr>
-        <w:t>preliminary results</w:t>
-      </w:r>
-    </w:p>
-    <w:p>
-      <w:pPr>
-        <w:rPr>
-          <w:rFonts w:ascii="Tahoma" w:hAnsi="Tahoma" w:cs="Tahoma"/>
-        </w:rPr>
-      </w:pPr>
-    </w:p>
-    <w:p>
-      <w:pPr>
-        <w:pStyle w:val="ListParagraph"/>
-        <w:rPr>
-          <w:rFonts w:ascii="Tahoma" w:hAnsi="Tahoma" w:cs="Tahoma"/>
+    </w:p>
+    <w:p>
+      <w:pPr>
+        <w:tabs>
+          <w:tab w:val="left" w:pos="916"/>
+          <w:tab w:val="left" w:pos="1832"/>
+          <w:tab w:val="left" w:pos="2748"/>
+          <w:tab w:val="left" w:pos="3664"/>
+          <w:tab w:val="left" w:pos="4580"/>
+          <w:tab w:val="left" w:pos="5496"/>
+          <w:tab w:val="left" w:pos="6412"/>
+          <w:tab w:val="left" w:pos="7328"/>
+          <w:tab w:val="left" w:pos="8244"/>
+          <w:tab w:val="left" w:pos="9160"/>
+          <w:tab w:val="left" w:pos="10076"/>
+          <w:tab w:val="left" w:pos="10992"/>
+          <w:tab w:val="left" w:pos="11908"/>
+          <w:tab w:val="left" w:pos="12824"/>
+          <w:tab w:val="left" w:pos="13740"/>
+          <w:tab w:val="left" w:pos="14656"/>
+        </w:tabs>
+        <w:spacing w:after="0" w:line="240" w:lineRule="auto"/>
+        <w:rPr>
+          <w:rFonts w:ascii="Tahoma" w:eastAsia="Times New Roman" w:hAnsi="Tahoma" w:cs="Tahoma"/>
+        </w:rPr>
+      </w:pPr>
+    </w:p>
+    <w:p>
+      <w:pPr>
+        <w:tabs>
+          <w:tab w:val="left" w:pos="916"/>
+          <w:tab w:val="left" w:pos="1832"/>
+          <w:tab w:val="left" w:pos="2748"/>
+          <w:tab w:val="left" w:pos="3664"/>
+          <w:tab w:val="left" w:pos="4580"/>
+          <w:tab w:val="left" w:pos="5496"/>
+          <w:tab w:val="left" w:pos="6412"/>
+          <w:tab w:val="left" w:pos="7328"/>
+          <w:tab w:val="left" w:pos="8244"/>
+          <w:tab w:val="left" w:pos="9160"/>
+          <w:tab w:val="left" w:pos="10076"/>
+          <w:tab w:val="left" w:pos="10992"/>
+          <w:tab w:val="left" w:pos="11908"/>
+          <w:tab w:val="left" w:pos="12824"/>
+          <w:tab w:val="left" w:pos="13740"/>
+          <w:tab w:val="left" w:pos="14656"/>
+        </w:tabs>
+        <w:spacing w:after="0" w:line="240" w:lineRule="auto"/>
+        <w:rPr>
+          <w:rFonts w:ascii="Tahoma" w:eastAsia="Times New Roman" w:hAnsi="Tahoma" w:cs="Tahoma"/>
+        </w:rPr>
+      </w:pPr>
+    </w:p>
+    <w:p>
+      <w:pPr>
+        <w:tabs>
+          <w:tab w:val="left" w:pos="916"/>
+          <w:tab w:val="left" w:pos="1832"/>
+          <w:tab w:val="left" w:pos="2748"/>
+          <w:tab w:val="left" w:pos="3664"/>
+          <w:tab w:val="left" w:pos="4580"/>
+          <w:tab w:val="left" w:pos="5496"/>
+          <w:tab w:val="left" w:pos="6412"/>
+          <w:tab w:val="left" w:pos="7328"/>
+          <w:tab w:val="left" w:pos="8244"/>
+          <w:tab w:val="left" w:pos="9160"/>
+          <w:tab w:val="left" w:pos="10076"/>
+          <w:tab w:val="left" w:pos="10992"/>
+          <w:tab w:val="left" w:pos="11908"/>
+          <w:tab w:val="left" w:pos="12824"/>
+          <w:tab w:val="left" w:pos="13740"/>
+          <w:tab w:val="left" w:pos="14656"/>
+        </w:tabs>
+        <w:spacing w:after="0" w:line="240" w:lineRule="auto"/>
+        <w:rPr>
+          <w:rFonts w:ascii="Tahoma" w:eastAsia="Times New Roman" w:hAnsi="Tahoma" w:cs="Tahoma"/>
+        </w:rPr>
+      </w:pPr>
+    </w:p>
+    <w:p>
+      <w:pPr>
+        <w:tabs>
+          <w:tab w:val="left" w:pos="916"/>
+          <w:tab w:val="left" w:pos="1832"/>
+          <w:tab w:val="left" w:pos="2748"/>
+          <w:tab w:val="left" w:pos="3664"/>
+          <w:tab w:val="left" w:pos="4580"/>
+          <w:tab w:val="left" w:pos="5496"/>
+          <w:tab w:val="left" w:pos="6412"/>
+          <w:tab w:val="left" w:pos="7328"/>
+          <w:tab w:val="left" w:pos="8244"/>
+          <w:tab w:val="left" w:pos="9160"/>
+          <w:tab w:val="left" w:pos="10076"/>
+          <w:tab w:val="left" w:pos="10992"/>
+          <w:tab w:val="left" w:pos="11908"/>
+          <w:tab w:val="left" w:pos="12824"/>
+          <w:tab w:val="left" w:pos="13740"/>
+          <w:tab w:val="left" w:pos="14656"/>
+        </w:tabs>
+        <w:spacing w:after="0" w:line="240" w:lineRule="auto"/>
+        <w:rPr>
+          <w:rFonts w:ascii="Tahoma" w:eastAsia="Times New Roman" w:hAnsi="Tahoma" w:cs="Tahoma"/>
         </w:rPr>
       </w:pPr>
     </w:p>
@@ -1715,7 +1863,7 @@
           <w:bCs/>
           <w:u w:val="single"/>
         </w:rPr>
-        <w:t>open</w:t>
+        <w:t>current</w:t>
       </w:r>
       <w:proofErr w:type="gramEnd"/>
       <w:r>
@@ -1725,67 +1873,194 @@
           <w:bCs/>
           <w:u w:val="single"/>
         </w:rPr>
+        <w:t xml:space="preserve"> work – </w:t>
+      </w:r>
+    </w:p>
+    <w:p>
+      <w:pPr>
+        <w:rPr>
+          <w:rFonts w:ascii="Tahoma" w:hAnsi="Tahoma" w:cs="Tahoma"/>
+          <w:rtl/>
+        </w:rPr>
+      </w:pPr>
+      <w:r>
+        <w:rPr>
+          <w:rFonts w:ascii="Tahoma" w:hAnsi="Tahoma" w:cs="Tahoma"/>
+        </w:rPr>
+        <w:t>For the past couple of months we’ve implemented and experimented with a small proof of concept.</w:t>
+      </w:r>
+      <w:r>
+        <w:rPr>
+          <w:rFonts w:ascii="Tahoma" w:hAnsi="Tahoma" w:cs="Tahoma"/>
+        </w:rPr>
         <w:t xml:space="preserve"> </w:t>
       </w:r>
-      <w:r>
+    </w:p>
+    <w:p>
+      <w:pPr>
+        <w:pStyle w:val="ListParagraph"/>
+        <w:numPr>
+          <w:ilvl w:val="0"/>
+          <w:numId w:val="1"/>
+        </w:numPr>
+        <w:rPr>
+          <w:rFonts w:ascii="Tahoma" w:hAnsi="Tahoma" w:cs="Tahoma"/>
+        </w:rPr>
+      </w:pPr>
+      <w:r>
+        <w:rPr>
+          <w:rFonts w:ascii="Tahoma" w:hAnsi="Tahoma" w:cs="Tahoma"/>
+        </w:rPr>
+        <w:t>Simulation</w:t>
+      </w:r>
+      <w:r>
+        <w:rPr>
+          <w:rFonts w:ascii="Tahoma" w:hAnsi="Tahoma" w:cs="Tahoma"/>
+        </w:rPr>
+        <w:t xml:space="preserve"> M1, M0. Running GPHOCS. Running modelcompare and validating results</w:t>
+      </w:r>
+    </w:p>
+    <w:p>
+      <w:pPr>
+        <w:pStyle w:val="ListParagraph"/>
+        <w:numPr>
+          <w:ilvl w:val="0"/>
+          <w:numId w:val="1"/>
+        </w:numPr>
+        <w:tabs>
+          <w:tab w:val="left" w:pos="916"/>
+          <w:tab w:val="left" w:pos="1832"/>
+          <w:tab w:val="left" w:pos="2748"/>
+          <w:tab w:val="left" w:pos="3664"/>
+          <w:tab w:val="left" w:pos="4580"/>
+          <w:tab w:val="left" w:pos="5496"/>
+          <w:tab w:val="left" w:pos="6412"/>
+          <w:tab w:val="left" w:pos="7328"/>
+          <w:tab w:val="left" w:pos="8244"/>
+          <w:tab w:val="left" w:pos="9160"/>
+          <w:tab w:val="left" w:pos="10076"/>
+          <w:tab w:val="left" w:pos="10992"/>
+          <w:tab w:val="left" w:pos="11908"/>
+          <w:tab w:val="left" w:pos="12824"/>
+          <w:tab w:val="left" w:pos="13740"/>
+          <w:tab w:val="left" w:pos="14656"/>
+        </w:tabs>
+        <w:spacing w:after="0" w:line="240" w:lineRule="auto"/>
+        <w:rPr>
+          <w:rFonts w:ascii="Tahoma" w:eastAsia="Times New Roman" w:hAnsi="Tahoma" w:cs="Tahoma"/>
+        </w:rPr>
+      </w:pPr>
+      <w:r>
+        <w:rPr>
+          <w:rFonts w:ascii="Tahoma" w:eastAsia="Times New Roman" w:hAnsi="Tahoma" w:cs="Tahoma"/>
+          <w:color w:val="000000"/>
+        </w:rPr>
+        <w:t>preliminary results</w:t>
+      </w:r>
+    </w:p>
+    <w:p>
+      <w:pPr>
+        <w:rPr>
+          <w:rFonts w:ascii="Tahoma" w:hAnsi="Tahoma" w:cs="Tahoma"/>
+        </w:rPr>
+      </w:pPr>
+    </w:p>
+    <w:p>
+      <w:pPr>
+        <w:pStyle w:val="ListParagraph"/>
+        <w:rPr>
+          <w:rFonts w:ascii="Tahoma" w:hAnsi="Tahoma" w:cs="Tahoma"/>
+        </w:rPr>
+      </w:pPr>
+    </w:p>
+    <w:p>
+      <w:pPr>
         <w:rPr>
           <w:rFonts w:ascii="Tahoma" w:hAnsi="Tahoma" w:cs="Tahoma"/>
           <w:b/>
           <w:bCs/>
           <w:u w:val="single"/>
         </w:rPr>
-        <w:t>issues == future work</w:t>
-      </w:r>
-    </w:p>
-    <w:p>
-      <w:pPr>
-        <w:pStyle w:val="ListParagraph"/>
-        <w:numPr>
-          <w:ilvl w:val="0"/>
-          <w:numId w:val="1"/>
-        </w:numPr>
-        <w:rPr>
-          <w:rFonts w:ascii="Tahoma" w:hAnsi="Tahoma" w:cs="Tahoma"/>
-          <w:b/>
-          <w:bCs/>
-        </w:rPr>
-      </w:pPr>
-      <w:r>
-        <w:rPr>
-          <w:rFonts w:ascii="Tahoma" w:hAnsi="Tahoma" w:cs="Tahoma"/>
-          <w:b/>
-          <w:bCs/>
-        </w:rPr>
-        <w:t>T</w:t>
-      </w:r>
-      <w:r>
-        <w:rPr>
-          <w:rFonts w:ascii="Tahoma" w:hAnsi="Tahoma" w:cs="Tahoma"/>
-          <w:b/>
-          <w:bCs/>
-        </w:rPr>
-        <w:t>heoretical limitations of M0</w:t>
-      </w:r>
-      <w:r>
-        <w:rPr>
-          <w:rFonts w:ascii="Tahoma" w:hAnsi="Tahoma" w:cs="Tahoma"/>
-        </w:rPr>
-        <w:t xml:space="preserve"> – </w:t>
-      </w:r>
-    </w:p>
-    <w:p>
-      <w:pPr>
-        <w:pStyle w:val="ListParagraph"/>
-        <w:numPr>
-          <w:ilvl w:val="1"/>
-          <w:numId w:val="1"/>
-        </w:numPr>
+      </w:pPr>
+      <w:proofErr w:type="gramStart"/>
+      <w:r>
         <w:rPr>
           <w:rFonts w:ascii="Tahoma" w:hAnsi="Tahoma" w:cs="Tahoma"/>
           <w:b/>
           <w:bCs/>
           <w:u w:val="single"/>
         </w:rPr>
+        <w:t>open</w:t>
+      </w:r>
+      <w:proofErr w:type="gramEnd"/>
+      <w:r>
+        <w:rPr>
+          <w:rFonts w:ascii="Tahoma" w:hAnsi="Tahoma" w:cs="Tahoma"/>
+          <w:b/>
+          <w:bCs/>
+          <w:u w:val="single"/>
+        </w:rPr>
+        <w:t xml:space="preserve"> </w:t>
+      </w:r>
+      <w:r>
+        <w:rPr>
+          <w:rFonts w:ascii="Tahoma" w:hAnsi="Tahoma" w:cs="Tahoma"/>
+          <w:b/>
+          <w:bCs/>
+          <w:u w:val="single"/>
+        </w:rPr>
+        <w:t>issues == future work</w:t>
+      </w:r>
+    </w:p>
+    <w:p>
+      <w:pPr>
+        <w:pStyle w:val="ListParagraph"/>
+        <w:numPr>
+          <w:ilvl w:val="0"/>
+          <w:numId w:val="1"/>
+        </w:numPr>
+        <w:rPr>
+          <w:rFonts w:ascii="Tahoma" w:hAnsi="Tahoma" w:cs="Tahoma"/>
+          <w:b/>
+          <w:bCs/>
+        </w:rPr>
+      </w:pPr>
+      <w:r>
+        <w:rPr>
+          <w:rFonts w:ascii="Tahoma" w:hAnsi="Tahoma" w:cs="Tahoma"/>
+          <w:b/>
+          <w:bCs/>
+        </w:rPr>
+        <w:t>T</w:t>
+      </w:r>
+      <w:r>
+        <w:rPr>
+          <w:rFonts w:ascii="Tahoma" w:hAnsi="Tahoma" w:cs="Tahoma"/>
+          <w:b/>
+          <w:bCs/>
+        </w:rPr>
+        <w:t>heoretical limitations of M0</w:t>
+      </w:r>
+      <w:r>
+        <w:rPr>
+          <w:rFonts w:ascii="Tahoma" w:hAnsi="Tahoma" w:cs="Tahoma"/>
+        </w:rPr>
+        <w:t xml:space="preserve"> – </w:t>
+      </w:r>
+    </w:p>
+    <w:p>
+      <w:pPr>
+        <w:pStyle w:val="ListParagraph"/>
+        <w:numPr>
+          <w:ilvl w:val="1"/>
+          <w:numId w:val="1"/>
+        </w:numPr>
+        <w:rPr>
+          <w:rFonts w:ascii="Tahoma" w:hAnsi="Tahoma" w:cs="Tahoma"/>
+          <w:b/>
+          <w:bCs/>
+          <w:u w:val="single"/>
+        </w:rPr>
       </w:pPr>
       <w:r>
         <w:rPr>
@@ -1815,7 +2090,6 @@
         <w:rPr>
           <w:rFonts w:ascii="Tahoma" w:hAnsi="Tahoma" w:cs="Tahoma"/>
         </w:rPr>
-        <w:lastRenderedPageBreak/>
         <w:t>When</w:t>
       </w:r>
       <w:r>
@@ -2396,6 +2670,7 @@
           <w:b/>
           <w:bCs/>
         </w:rPr>
+        <w:lastRenderedPageBreak/>
         <w:t>S</w:t>
       </w:r>
       <w:r>
@@ -2592,14 +2867,7 @@
         <w:rPr>
           <w:rFonts w:ascii="Tahoma" w:hAnsi="Tahoma" w:cs="Tahoma"/>
         </w:rPr>
-        <w:t xml:space="preserve"> end) defining a band in the model, output sufficient statistics for specific band. Create M0 </w:t>
-      </w:r>
-      <w:r>
-        <w:rPr>
-          <w:rFonts w:ascii="Tahoma" w:hAnsi="Tahoma" w:cs="Tahoma"/>
-        </w:rPr>
-        <w:lastRenderedPageBreak/>
-        <w:t>through some reassembly of the bands and calculate gen-likelihood using sufficient stats on the bands.</w:t>
+        <w:t xml:space="preserve"> end) defining a band in the model, output sufficient statistics for specific band. Create M0 through some reassembly of the bands and calculate gen-likelihood using sufficient stats on the bands.</w:t>
       </w:r>
     </w:p>
     <w:p>
@@ -2988,6 +3256,7 @@
         <w:rPr>
           <w:rFonts w:ascii="Tahoma" w:hAnsi="Tahoma" w:cs="Tahoma"/>
         </w:rPr>
+        <w:lastRenderedPageBreak/>
         <w:t xml:space="preserve">Experiment – build tests, execute </w:t>
       </w:r>
       <w:proofErr w:type="spellStart"/>
@@ -3197,7 +3466,6 @@
           <w:rFonts w:ascii="Tahoma" w:hAnsi="Tahoma" w:cs="Tahoma"/>
           <w:rtl/>
         </w:rPr>
-        <w:lastRenderedPageBreak/>
         <w:t>להוסיף פרק שמגדיר בצורה ברורה מה 'חוקי המשחק' של האלגוריתם שלנו (לדוגמא למה זה חוקי להתעלם מה</w:t>
       </w:r>
       <w:r>

</xml_diff>